<commit_message>
MLP done and Documentation started
</commit_message>
<xml_diff>
--- a/ΚΕΙΜΕΝΟ_ΤΕΚΜΗΡΙΩΣΗΣ.docx
+++ b/ΚΕΙΜΕΝΟ_ΤΕΚΜΗΡΙΩΣΗΣ.docx
@@ -61,7 +61,7 @@
                     <pic:cNvPicPr/>
                   </pic:nvPicPr>
                   <pic:blipFill>
-                    <a:blip r:embed="rId7">
+                    <a:blip r:embed="rId8">
                       <a:extLst>
                         <a:ext uri="{28A0092B-C50C-407E-A947-70E740481C1C}">
                           <a14:useLocalDpi xmlns:a14="http://schemas.microsoft.com/office/drawing/2010/main" val="0"/>
@@ -265,15 +265,7 @@
                 <w:sz w:val="32"/>
                 <w:szCs w:val="32"/>
               </w:rPr>
-              <w:t>Ακαδημαϊκό έτος</w:t>
-            </w:r>
-            <w:r>
-              <w:rPr>
-                <w:rFonts w:ascii="Segoe UI" w:hAnsi="Segoe UI" w:cs="Segoe UI"/>
-                <w:sz w:val="32"/>
-                <w:szCs w:val="32"/>
-              </w:rPr>
-              <w:t>:</w:t>
+              <w:t>Ακαδημαϊκό έτος:</w:t>
             </w:r>
           </w:p>
         </w:tc>
@@ -474,16 +466,6 @@
                 <w:szCs w:val="32"/>
               </w:rPr>
               <w:t xml:space="preserve">5ο </w:t>
-            </w:r>
-            <w:r>
-              <w:rPr>
-                <w:rFonts w:ascii="Segoe UI" w:hAnsi="Segoe UI" w:cs="Segoe UI"/>
-                <w:b/>
-                <w:bCs/>
-                <w:sz w:val="32"/>
-                <w:szCs w:val="32"/>
-              </w:rPr>
-              <w:t>??</w:t>
             </w:r>
           </w:p>
         </w:tc>
@@ -774,6 +756,13 @@
     <w:p/>
     <w:sdt>
       <w:sdtPr>
+        <w:rPr>
+          <w:rFonts w:asciiTheme="minorHAnsi" w:eastAsiaTheme="minorHAnsi" w:hAnsiTheme="minorHAnsi" w:cstheme="minorBidi"/>
+          <w:color w:val="auto"/>
+          <w:sz w:val="22"/>
+          <w:szCs w:val="22"/>
+          <w:lang w:val="el-GR"/>
+        </w:rPr>
         <w:id w:val="1196049314"/>
         <w:docPartObj>
           <w:docPartGallery w:val="Table of Contents"/>
@@ -782,14 +771,9 @@
       </w:sdtPr>
       <w:sdtEndPr>
         <w:rPr>
-          <w:rFonts w:asciiTheme="minorHAnsi" w:eastAsiaTheme="minorHAnsi" w:hAnsiTheme="minorHAnsi" w:cstheme="minorBidi"/>
           <w:b/>
           <w:bCs/>
           <w:noProof/>
-          <w:color w:val="auto"/>
-          <w:sz w:val="22"/>
-          <w:szCs w:val="22"/>
-          <w:lang w:val="el-GR"/>
         </w:rPr>
       </w:sdtEndPr>
       <w:sdtContent>
@@ -816,10 +800,8 @@
               <w:tab w:val="right" w:leader="dot" w:pos="9350"/>
             </w:tabs>
             <w:rPr>
-              <w:rFonts w:ascii="Segoe UI" w:eastAsiaTheme="minorEastAsia" w:hAnsi="Segoe UI" w:cs="Segoe UI"/>
+              <w:rFonts w:eastAsiaTheme="minorEastAsia"/>
               <w:noProof/>
-              <w:sz w:val="24"/>
-              <w:szCs w:val="24"/>
               <w:lang w:eastAsia="el-GR"/>
             </w:rPr>
           </w:pPr>
@@ -848,83 +830,60 @@
             </w:rPr>
             <w:fldChar w:fldCharType="separate"/>
           </w:r>
-          <w:hyperlink w:anchor="_Toc81673371" w:history="1">
+          <w:hyperlink w:anchor="_Toc82085668" w:history="1">
             <w:r>
               <w:rPr>
                 <w:rStyle w:val="Hyperlink"/>
                 <w:rFonts w:ascii="Segoe UI" w:hAnsi="Segoe UI" w:cs="Segoe UI"/>
                 <w:noProof/>
-                <w:sz w:val="24"/>
-                <w:szCs w:val="24"/>
-              </w:rPr>
-              <w:t>Πρόλογος</w:t>
-            </w:r>
-            <w:r>
-              <w:rPr>
-                <w:rFonts w:ascii="Segoe UI" w:hAnsi="Segoe UI" w:cs="Segoe UI"/>
-                <w:noProof/>
-                <w:webHidden/>
-                <w:sz w:val="24"/>
-                <w:szCs w:val="24"/>
+              </w:rPr>
+              <w:t>Εισαγωγή</w:t>
+            </w:r>
+            <w:r>
+              <w:rPr>
+                <w:noProof/>
+                <w:webHidden/>
               </w:rPr>
               <w:tab/>
             </w:r>
             <w:r>
               <w:rPr>
-                <w:rFonts w:ascii="Segoe UI" w:hAnsi="Segoe UI" w:cs="Segoe UI"/>
-                <w:noProof/>
-                <w:webHidden/>
-                <w:sz w:val="24"/>
-                <w:szCs w:val="24"/>
+                <w:noProof/>
+                <w:webHidden/>
               </w:rPr>
               <w:fldChar w:fldCharType="begin"/>
             </w:r>
             <w:r>
               <w:rPr>
-                <w:rFonts w:ascii="Segoe UI" w:hAnsi="Segoe UI" w:cs="Segoe UI"/>
-                <w:noProof/>
-                <w:webHidden/>
-                <w:sz w:val="24"/>
-                <w:szCs w:val="24"/>
-              </w:rPr>
-              <w:instrText xml:space="preserve"> PAGEREF _Toc81673371 \h </w:instrText>
-            </w:r>
-            <w:r>
-              <w:rPr>
-                <w:rFonts w:ascii="Segoe UI" w:hAnsi="Segoe UI" w:cs="Segoe UI"/>
-                <w:noProof/>
-                <w:webHidden/>
-                <w:sz w:val="24"/>
-                <w:szCs w:val="24"/>
-              </w:rPr>
-            </w:r>
-            <w:r>
-              <w:rPr>
-                <w:rFonts w:ascii="Segoe UI" w:hAnsi="Segoe UI" w:cs="Segoe UI"/>
-                <w:noProof/>
-                <w:webHidden/>
-                <w:sz w:val="24"/>
-                <w:szCs w:val="24"/>
+                <w:noProof/>
+                <w:webHidden/>
+              </w:rPr>
+              <w:instrText xml:space="preserve"> PAGEREF _Toc82085668 \h </w:instrText>
+            </w:r>
+            <w:r>
+              <w:rPr>
+                <w:noProof/>
+                <w:webHidden/>
+              </w:rPr>
+            </w:r>
+            <w:r>
+              <w:rPr>
+                <w:noProof/>
+                <w:webHidden/>
               </w:rPr>
               <w:fldChar w:fldCharType="separate"/>
             </w:r>
             <w:r>
               <w:rPr>
-                <w:rFonts w:ascii="Segoe UI" w:hAnsi="Segoe UI" w:cs="Segoe UI"/>
-                <w:noProof/>
-                <w:webHidden/>
-                <w:sz w:val="24"/>
-                <w:szCs w:val="24"/>
-              </w:rPr>
-              <w:t>2</w:t>
-            </w:r>
-            <w:r>
-              <w:rPr>
-                <w:rFonts w:ascii="Segoe UI" w:hAnsi="Segoe UI" w:cs="Segoe UI"/>
-                <w:noProof/>
-                <w:webHidden/>
-                <w:sz w:val="24"/>
-                <w:szCs w:val="24"/>
+                <w:noProof/>
+                <w:webHidden/>
+              </w:rPr>
+              <w:t>3</w:t>
+            </w:r>
+            <w:r>
+              <w:rPr>
+                <w:noProof/>
+                <w:webHidden/>
               </w:rPr>
               <w:fldChar w:fldCharType="end"/>
             </w:r>
@@ -937,101 +896,74 @@
               <w:tab w:val="right" w:leader="dot" w:pos="9350"/>
             </w:tabs>
             <w:rPr>
-              <w:rFonts w:ascii="Segoe UI" w:eastAsiaTheme="minorEastAsia" w:hAnsi="Segoe UI" w:cs="Segoe UI"/>
+              <w:rFonts w:eastAsiaTheme="minorEastAsia"/>
               <w:noProof/>
-              <w:sz w:val="24"/>
-              <w:szCs w:val="24"/>
               <w:lang w:eastAsia="el-GR"/>
             </w:rPr>
           </w:pPr>
-          <w:hyperlink w:anchor="_Toc81673372" w:history="1">
+          <w:hyperlink w:anchor="_Toc82085669" w:history="1">
             <w:r>
               <w:rPr>
                 <w:rStyle w:val="Hyperlink"/>
                 <w:rFonts w:ascii="Segoe UI" w:hAnsi="Segoe UI" w:cs="Segoe UI"/>
                 <w:noProof/>
-                <w:sz w:val="24"/>
-                <w:szCs w:val="24"/>
-              </w:rPr>
-              <w:t xml:space="preserve">Ερώτημα </w:t>
+              </w:rPr>
+              <w:t>Ερώτημα</w:t>
             </w:r>
             <w:r>
               <w:rPr>
                 <w:rStyle w:val="Hyperlink"/>
                 <w:rFonts w:ascii="Segoe UI" w:hAnsi="Segoe UI" w:cs="Segoe UI"/>
                 <w:noProof/>
-                <w:sz w:val="24"/>
-                <w:szCs w:val="24"/>
                 <w:lang w:val="en-US"/>
               </w:rPr>
-              <w:t>i</w:t>
-            </w:r>
-            <w:r>
-              <w:rPr>
-                <w:rFonts w:ascii="Segoe UI" w:hAnsi="Segoe UI" w:cs="Segoe UI"/>
-                <w:noProof/>
-                <w:webHidden/>
-                <w:sz w:val="24"/>
-                <w:szCs w:val="24"/>
+              <w:t xml:space="preserve"> i</w:t>
+            </w:r>
+            <w:r>
+              <w:rPr>
+                <w:noProof/>
+                <w:webHidden/>
               </w:rPr>
               <w:tab/>
             </w:r>
             <w:r>
               <w:rPr>
-                <w:rFonts w:ascii="Segoe UI" w:hAnsi="Segoe UI" w:cs="Segoe UI"/>
-                <w:noProof/>
-                <w:webHidden/>
-                <w:sz w:val="24"/>
-                <w:szCs w:val="24"/>
+                <w:noProof/>
+                <w:webHidden/>
               </w:rPr>
               <w:fldChar w:fldCharType="begin"/>
             </w:r>
             <w:r>
               <w:rPr>
-                <w:rFonts w:ascii="Segoe UI" w:hAnsi="Segoe UI" w:cs="Segoe UI"/>
-                <w:noProof/>
-                <w:webHidden/>
-                <w:sz w:val="24"/>
-                <w:szCs w:val="24"/>
-              </w:rPr>
-              <w:instrText xml:space="preserve"> PAGEREF _Toc81673372 \h </w:instrText>
-            </w:r>
-            <w:r>
-              <w:rPr>
-                <w:rFonts w:ascii="Segoe UI" w:hAnsi="Segoe UI" w:cs="Segoe UI"/>
-                <w:noProof/>
-                <w:webHidden/>
-                <w:sz w:val="24"/>
-                <w:szCs w:val="24"/>
-              </w:rPr>
-            </w:r>
-            <w:r>
-              <w:rPr>
-                <w:rFonts w:ascii="Segoe UI" w:hAnsi="Segoe UI" w:cs="Segoe UI"/>
-                <w:noProof/>
-                <w:webHidden/>
-                <w:sz w:val="24"/>
-                <w:szCs w:val="24"/>
+                <w:noProof/>
+                <w:webHidden/>
+              </w:rPr>
+              <w:instrText xml:space="preserve"> PAGEREF _Toc82085669 \h </w:instrText>
+            </w:r>
+            <w:r>
+              <w:rPr>
+                <w:noProof/>
+                <w:webHidden/>
+              </w:rPr>
+            </w:r>
+            <w:r>
+              <w:rPr>
+                <w:noProof/>
+                <w:webHidden/>
               </w:rPr>
               <w:fldChar w:fldCharType="separate"/>
             </w:r>
             <w:r>
               <w:rPr>
-                <w:rFonts w:ascii="Segoe UI" w:hAnsi="Segoe UI" w:cs="Segoe UI"/>
-                <w:noProof/>
-                <w:webHidden/>
-                <w:sz w:val="24"/>
-                <w:szCs w:val="24"/>
-              </w:rPr>
-              <w:t>2</w:t>
-            </w:r>
-            <w:r>
-              <w:rPr>
-                <w:rFonts w:ascii="Segoe UI" w:hAnsi="Segoe UI" w:cs="Segoe UI"/>
-                <w:noProof/>
-                <w:webHidden/>
-                <w:sz w:val="24"/>
-                <w:szCs w:val="24"/>
+                <w:noProof/>
+                <w:webHidden/>
+              </w:rPr>
+              <w:t>4</w:t>
+            </w:r>
+            <w:r>
+              <w:rPr>
+                <w:noProof/>
+                <w:webHidden/>
               </w:rPr>
               <w:fldChar w:fldCharType="end"/>
             </w:r>
@@ -1044,90 +976,65 @@
               <w:tab w:val="right" w:leader="dot" w:pos="9350"/>
             </w:tabs>
             <w:rPr>
-              <w:rFonts w:ascii="Segoe UI" w:eastAsiaTheme="minorEastAsia" w:hAnsi="Segoe UI" w:cs="Segoe UI"/>
+              <w:rFonts w:eastAsiaTheme="minorEastAsia"/>
               <w:noProof/>
-              <w:sz w:val="24"/>
-              <w:szCs w:val="24"/>
               <w:lang w:eastAsia="el-GR"/>
             </w:rPr>
           </w:pPr>
-          <w:hyperlink w:anchor="_Toc81673373" w:history="1">
+          <w:hyperlink w:anchor="_Toc82085670" w:history="1">
             <w:r>
               <w:rPr>
                 <w:rStyle w:val="Hyperlink"/>
                 <w:rFonts w:ascii="Segoe UI" w:hAnsi="Segoe UI" w:cs="Segoe UI"/>
                 <w:noProof/>
-                <w:sz w:val="24"/>
-                <w:szCs w:val="24"/>
               </w:rPr>
               <w:t>Ανάλυση</w:t>
             </w:r>
             <w:r>
               <w:rPr>
-                <w:rFonts w:ascii="Segoe UI" w:hAnsi="Segoe UI" w:cs="Segoe UI"/>
-                <w:noProof/>
-                <w:webHidden/>
-                <w:sz w:val="24"/>
-                <w:szCs w:val="24"/>
+                <w:noProof/>
+                <w:webHidden/>
               </w:rPr>
               <w:tab/>
             </w:r>
             <w:r>
               <w:rPr>
-                <w:rFonts w:ascii="Segoe UI" w:hAnsi="Segoe UI" w:cs="Segoe UI"/>
-                <w:noProof/>
-                <w:webHidden/>
-                <w:sz w:val="24"/>
-                <w:szCs w:val="24"/>
+                <w:noProof/>
+                <w:webHidden/>
               </w:rPr>
               <w:fldChar w:fldCharType="begin"/>
             </w:r>
             <w:r>
               <w:rPr>
-                <w:rFonts w:ascii="Segoe UI" w:hAnsi="Segoe UI" w:cs="Segoe UI"/>
-                <w:noProof/>
-                <w:webHidden/>
-                <w:sz w:val="24"/>
-                <w:szCs w:val="24"/>
-              </w:rPr>
-              <w:instrText xml:space="preserve"> PAGEREF _Toc81673373 \h </w:instrText>
-            </w:r>
-            <w:r>
-              <w:rPr>
-                <w:rFonts w:ascii="Segoe UI" w:hAnsi="Segoe UI" w:cs="Segoe UI"/>
-                <w:noProof/>
-                <w:webHidden/>
-                <w:sz w:val="24"/>
-                <w:szCs w:val="24"/>
-              </w:rPr>
-            </w:r>
-            <w:r>
-              <w:rPr>
-                <w:rFonts w:ascii="Segoe UI" w:hAnsi="Segoe UI" w:cs="Segoe UI"/>
-                <w:noProof/>
-                <w:webHidden/>
-                <w:sz w:val="24"/>
-                <w:szCs w:val="24"/>
+                <w:noProof/>
+                <w:webHidden/>
+              </w:rPr>
+              <w:instrText xml:space="preserve"> PAGEREF _Toc82085670 \h </w:instrText>
+            </w:r>
+            <w:r>
+              <w:rPr>
+                <w:noProof/>
+                <w:webHidden/>
+              </w:rPr>
+            </w:r>
+            <w:r>
+              <w:rPr>
+                <w:noProof/>
+                <w:webHidden/>
               </w:rPr>
               <w:fldChar w:fldCharType="separate"/>
             </w:r>
             <w:r>
               <w:rPr>
-                <w:rFonts w:ascii="Segoe UI" w:hAnsi="Segoe UI" w:cs="Segoe UI"/>
-                <w:noProof/>
-                <w:webHidden/>
-                <w:sz w:val="24"/>
-                <w:szCs w:val="24"/>
-              </w:rPr>
-              <w:t>2</w:t>
-            </w:r>
-            <w:r>
-              <w:rPr>
-                <w:rFonts w:ascii="Segoe UI" w:hAnsi="Segoe UI" w:cs="Segoe UI"/>
-                <w:noProof/>
-                <w:webHidden/>
-                <w:sz w:val="24"/>
-                <w:szCs w:val="24"/>
+                <w:noProof/>
+                <w:webHidden/>
+              </w:rPr>
+              <w:t>4</w:t>
+            </w:r>
+            <w:r>
+              <w:rPr>
+                <w:noProof/>
+                <w:webHidden/>
               </w:rPr>
               <w:fldChar w:fldCharType="end"/>
             </w:r>
@@ -1140,90 +1047,65 @@
               <w:tab w:val="right" w:leader="dot" w:pos="9350"/>
             </w:tabs>
             <w:rPr>
-              <w:rFonts w:ascii="Segoe UI" w:eastAsiaTheme="minorEastAsia" w:hAnsi="Segoe UI" w:cs="Segoe UI"/>
+              <w:rFonts w:eastAsiaTheme="minorEastAsia"/>
               <w:noProof/>
-              <w:sz w:val="24"/>
-              <w:szCs w:val="24"/>
               <w:lang w:eastAsia="el-GR"/>
             </w:rPr>
           </w:pPr>
-          <w:hyperlink w:anchor="_Toc81673374" w:history="1">
+          <w:hyperlink w:anchor="_Toc82085671" w:history="1">
             <w:r>
               <w:rPr>
                 <w:rStyle w:val="Hyperlink"/>
                 <w:rFonts w:ascii="Segoe UI" w:hAnsi="Segoe UI" w:cs="Segoe UI"/>
                 <w:noProof/>
-                <w:sz w:val="24"/>
-                <w:szCs w:val="24"/>
               </w:rPr>
               <w:t>Υλοποίηση</w:t>
             </w:r>
             <w:r>
               <w:rPr>
-                <w:rFonts w:ascii="Segoe UI" w:hAnsi="Segoe UI" w:cs="Segoe UI"/>
-                <w:noProof/>
-                <w:webHidden/>
-                <w:sz w:val="24"/>
-                <w:szCs w:val="24"/>
+                <w:noProof/>
+                <w:webHidden/>
               </w:rPr>
               <w:tab/>
             </w:r>
             <w:r>
               <w:rPr>
-                <w:rFonts w:ascii="Segoe UI" w:hAnsi="Segoe UI" w:cs="Segoe UI"/>
-                <w:noProof/>
-                <w:webHidden/>
-                <w:sz w:val="24"/>
-                <w:szCs w:val="24"/>
+                <w:noProof/>
+                <w:webHidden/>
               </w:rPr>
               <w:fldChar w:fldCharType="begin"/>
             </w:r>
             <w:r>
               <w:rPr>
-                <w:rFonts w:ascii="Segoe UI" w:hAnsi="Segoe UI" w:cs="Segoe UI"/>
-                <w:noProof/>
-                <w:webHidden/>
-                <w:sz w:val="24"/>
-                <w:szCs w:val="24"/>
-              </w:rPr>
-              <w:instrText xml:space="preserve"> PAGEREF _Toc81673374 \h </w:instrText>
-            </w:r>
-            <w:r>
-              <w:rPr>
-                <w:rFonts w:ascii="Segoe UI" w:hAnsi="Segoe UI" w:cs="Segoe UI"/>
-                <w:noProof/>
-                <w:webHidden/>
-                <w:sz w:val="24"/>
-                <w:szCs w:val="24"/>
-              </w:rPr>
-            </w:r>
-            <w:r>
-              <w:rPr>
-                <w:rFonts w:ascii="Segoe UI" w:hAnsi="Segoe UI" w:cs="Segoe UI"/>
-                <w:noProof/>
-                <w:webHidden/>
-                <w:sz w:val="24"/>
-                <w:szCs w:val="24"/>
+                <w:noProof/>
+                <w:webHidden/>
+              </w:rPr>
+              <w:instrText xml:space="preserve"> PAGEREF _Toc82085671 \h </w:instrText>
+            </w:r>
+            <w:r>
+              <w:rPr>
+                <w:noProof/>
+                <w:webHidden/>
+              </w:rPr>
+            </w:r>
+            <w:r>
+              <w:rPr>
+                <w:noProof/>
+                <w:webHidden/>
               </w:rPr>
               <w:fldChar w:fldCharType="separate"/>
             </w:r>
             <w:r>
               <w:rPr>
-                <w:rFonts w:ascii="Segoe UI" w:hAnsi="Segoe UI" w:cs="Segoe UI"/>
-                <w:noProof/>
-                <w:webHidden/>
-                <w:sz w:val="24"/>
-                <w:szCs w:val="24"/>
-              </w:rPr>
-              <w:t>2</w:t>
-            </w:r>
-            <w:r>
-              <w:rPr>
-                <w:rFonts w:ascii="Segoe UI" w:hAnsi="Segoe UI" w:cs="Segoe UI"/>
-                <w:noProof/>
-                <w:webHidden/>
-                <w:sz w:val="24"/>
-                <w:szCs w:val="24"/>
+                <w:noProof/>
+                <w:webHidden/>
+              </w:rPr>
+              <w:t>4</w:t>
+            </w:r>
+            <w:r>
+              <w:rPr>
+                <w:noProof/>
+                <w:webHidden/>
               </w:rPr>
               <w:fldChar w:fldCharType="end"/>
             </w:r>
@@ -1236,90 +1118,65 @@
               <w:tab w:val="right" w:leader="dot" w:pos="9350"/>
             </w:tabs>
             <w:rPr>
-              <w:rFonts w:ascii="Segoe UI" w:eastAsiaTheme="minorEastAsia" w:hAnsi="Segoe UI" w:cs="Segoe UI"/>
+              <w:rFonts w:eastAsiaTheme="minorEastAsia"/>
               <w:noProof/>
-              <w:sz w:val="24"/>
-              <w:szCs w:val="24"/>
               <w:lang w:eastAsia="el-GR"/>
             </w:rPr>
           </w:pPr>
-          <w:hyperlink w:anchor="_Toc81673375" w:history="1">
+          <w:hyperlink w:anchor="_Toc82085672" w:history="1">
             <w:r>
               <w:rPr>
                 <w:rStyle w:val="Hyperlink"/>
                 <w:rFonts w:ascii="Segoe UI" w:hAnsi="Segoe UI" w:cs="Segoe UI"/>
                 <w:noProof/>
-                <w:sz w:val="24"/>
-                <w:szCs w:val="24"/>
               </w:rPr>
               <w:t>Εκτέλεση</w:t>
             </w:r>
             <w:r>
               <w:rPr>
-                <w:rFonts w:ascii="Segoe UI" w:hAnsi="Segoe UI" w:cs="Segoe UI"/>
-                <w:noProof/>
-                <w:webHidden/>
-                <w:sz w:val="24"/>
-                <w:szCs w:val="24"/>
+                <w:noProof/>
+                <w:webHidden/>
               </w:rPr>
               <w:tab/>
             </w:r>
             <w:r>
               <w:rPr>
-                <w:rFonts w:ascii="Segoe UI" w:hAnsi="Segoe UI" w:cs="Segoe UI"/>
-                <w:noProof/>
-                <w:webHidden/>
-                <w:sz w:val="24"/>
-                <w:szCs w:val="24"/>
+                <w:noProof/>
+                <w:webHidden/>
               </w:rPr>
               <w:fldChar w:fldCharType="begin"/>
             </w:r>
             <w:r>
               <w:rPr>
-                <w:rFonts w:ascii="Segoe UI" w:hAnsi="Segoe UI" w:cs="Segoe UI"/>
-                <w:noProof/>
-                <w:webHidden/>
-                <w:sz w:val="24"/>
-                <w:szCs w:val="24"/>
-              </w:rPr>
-              <w:instrText xml:space="preserve"> PAGEREF _Toc81673375 \h </w:instrText>
-            </w:r>
-            <w:r>
-              <w:rPr>
-                <w:rFonts w:ascii="Segoe UI" w:hAnsi="Segoe UI" w:cs="Segoe UI"/>
-                <w:noProof/>
-                <w:webHidden/>
-                <w:sz w:val="24"/>
-                <w:szCs w:val="24"/>
-              </w:rPr>
-            </w:r>
-            <w:r>
-              <w:rPr>
-                <w:rFonts w:ascii="Segoe UI" w:hAnsi="Segoe UI" w:cs="Segoe UI"/>
-                <w:noProof/>
-                <w:webHidden/>
-                <w:sz w:val="24"/>
-                <w:szCs w:val="24"/>
+                <w:noProof/>
+                <w:webHidden/>
+              </w:rPr>
+              <w:instrText xml:space="preserve"> PAGEREF _Toc82085672 \h </w:instrText>
+            </w:r>
+            <w:r>
+              <w:rPr>
+                <w:noProof/>
+                <w:webHidden/>
+              </w:rPr>
+            </w:r>
+            <w:r>
+              <w:rPr>
+                <w:noProof/>
+                <w:webHidden/>
               </w:rPr>
               <w:fldChar w:fldCharType="separate"/>
             </w:r>
             <w:r>
               <w:rPr>
-                <w:rFonts w:ascii="Segoe UI" w:hAnsi="Segoe UI" w:cs="Segoe UI"/>
-                <w:noProof/>
-                <w:webHidden/>
-                <w:sz w:val="24"/>
-                <w:szCs w:val="24"/>
-              </w:rPr>
-              <w:t>2</w:t>
-            </w:r>
-            <w:r>
-              <w:rPr>
-                <w:rFonts w:ascii="Segoe UI" w:hAnsi="Segoe UI" w:cs="Segoe UI"/>
-                <w:noProof/>
-                <w:webHidden/>
-                <w:sz w:val="24"/>
-                <w:szCs w:val="24"/>
+                <w:noProof/>
+                <w:webHidden/>
+              </w:rPr>
+              <w:t>4</w:t>
+            </w:r>
+            <w:r>
+              <w:rPr>
+                <w:noProof/>
+                <w:webHidden/>
               </w:rPr>
               <w:fldChar w:fldCharType="end"/>
             </w:r>
@@ -1332,21 +1189,17 @@
               <w:tab w:val="right" w:leader="dot" w:pos="9350"/>
             </w:tabs>
             <w:rPr>
-              <w:rFonts w:ascii="Segoe UI" w:eastAsiaTheme="minorEastAsia" w:hAnsi="Segoe UI" w:cs="Segoe UI"/>
+              <w:rFonts w:eastAsiaTheme="minorEastAsia"/>
               <w:noProof/>
-              <w:sz w:val="24"/>
-              <w:szCs w:val="24"/>
               <w:lang w:eastAsia="el-GR"/>
             </w:rPr>
           </w:pPr>
-          <w:hyperlink w:anchor="_Toc81673376" w:history="1">
+          <w:hyperlink w:anchor="_Toc82085673" w:history="1">
             <w:r>
               <w:rPr>
                 <w:rStyle w:val="Hyperlink"/>
                 <w:rFonts w:ascii="Segoe UI" w:hAnsi="Segoe UI" w:cs="Segoe UI"/>
                 <w:noProof/>
-                <w:sz w:val="24"/>
-                <w:szCs w:val="24"/>
               </w:rPr>
               <w:t xml:space="preserve">Ερώτημα </w:t>
             </w:r>
@@ -1355,78 +1208,55 @@
                 <w:rStyle w:val="Hyperlink"/>
                 <w:rFonts w:ascii="Segoe UI" w:hAnsi="Segoe UI" w:cs="Segoe UI"/>
                 <w:noProof/>
-                <w:sz w:val="24"/>
-                <w:szCs w:val="24"/>
                 <w:lang w:val="en-US"/>
               </w:rPr>
               <w:t>ii</w:t>
             </w:r>
             <w:r>
               <w:rPr>
-                <w:rFonts w:ascii="Segoe UI" w:hAnsi="Segoe UI" w:cs="Segoe UI"/>
-                <w:noProof/>
-                <w:webHidden/>
-                <w:sz w:val="24"/>
-                <w:szCs w:val="24"/>
+                <w:noProof/>
+                <w:webHidden/>
               </w:rPr>
               <w:tab/>
             </w:r>
             <w:r>
               <w:rPr>
-                <w:rFonts w:ascii="Segoe UI" w:hAnsi="Segoe UI" w:cs="Segoe UI"/>
-                <w:noProof/>
-                <w:webHidden/>
-                <w:sz w:val="24"/>
-                <w:szCs w:val="24"/>
+                <w:noProof/>
+                <w:webHidden/>
               </w:rPr>
               <w:fldChar w:fldCharType="begin"/>
             </w:r>
             <w:r>
               <w:rPr>
-                <w:rFonts w:ascii="Segoe UI" w:hAnsi="Segoe UI" w:cs="Segoe UI"/>
-                <w:noProof/>
-                <w:webHidden/>
-                <w:sz w:val="24"/>
-                <w:szCs w:val="24"/>
-              </w:rPr>
-              <w:instrText xml:space="preserve"> PAGEREF _Toc81673376 \h </w:instrText>
-            </w:r>
-            <w:r>
-              <w:rPr>
-                <w:rFonts w:ascii="Segoe UI" w:hAnsi="Segoe UI" w:cs="Segoe UI"/>
-                <w:noProof/>
-                <w:webHidden/>
-                <w:sz w:val="24"/>
-                <w:szCs w:val="24"/>
-              </w:rPr>
-            </w:r>
-            <w:r>
-              <w:rPr>
-                <w:rFonts w:ascii="Segoe UI" w:hAnsi="Segoe UI" w:cs="Segoe UI"/>
-                <w:noProof/>
-                <w:webHidden/>
-                <w:sz w:val="24"/>
-                <w:szCs w:val="24"/>
+                <w:noProof/>
+                <w:webHidden/>
+              </w:rPr>
+              <w:instrText xml:space="preserve"> PAGEREF _Toc82085673 \h </w:instrText>
+            </w:r>
+            <w:r>
+              <w:rPr>
+                <w:noProof/>
+                <w:webHidden/>
+              </w:rPr>
+            </w:r>
+            <w:r>
+              <w:rPr>
+                <w:noProof/>
+                <w:webHidden/>
               </w:rPr>
               <w:fldChar w:fldCharType="separate"/>
             </w:r>
             <w:r>
               <w:rPr>
-                <w:rFonts w:ascii="Segoe UI" w:hAnsi="Segoe UI" w:cs="Segoe UI"/>
-                <w:noProof/>
-                <w:webHidden/>
-                <w:sz w:val="24"/>
-                <w:szCs w:val="24"/>
-              </w:rPr>
-              <w:t>2</w:t>
-            </w:r>
-            <w:r>
-              <w:rPr>
-                <w:rFonts w:ascii="Segoe UI" w:hAnsi="Segoe UI" w:cs="Segoe UI"/>
-                <w:noProof/>
-                <w:webHidden/>
-                <w:sz w:val="24"/>
-                <w:szCs w:val="24"/>
+                <w:noProof/>
+                <w:webHidden/>
+              </w:rPr>
+              <w:t>4</w:t>
+            </w:r>
+            <w:r>
+              <w:rPr>
+                <w:noProof/>
+                <w:webHidden/>
               </w:rPr>
               <w:fldChar w:fldCharType="end"/>
             </w:r>
@@ -1439,90 +1269,65 @@
               <w:tab w:val="right" w:leader="dot" w:pos="9350"/>
             </w:tabs>
             <w:rPr>
-              <w:rFonts w:ascii="Segoe UI" w:eastAsiaTheme="minorEastAsia" w:hAnsi="Segoe UI" w:cs="Segoe UI"/>
+              <w:rFonts w:eastAsiaTheme="minorEastAsia"/>
               <w:noProof/>
-              <w:sz w:val="24"/>
-              <w:szCs w:val="24"/>
               <w:lang w:eastAsia="el-GR"/>
             </w:rPr>
           </w:pPr>
-          <w:hyperlink w:anchor="_Toc81673377" w:history="1">
+          <w:hyperlink w:anchor="_Toc82085674" w:history="1">
             <w:r>
               <w:rPr>
                 <w:rStyle w:val="Hyperlink"/>
                 <w:rFonts w:ascii="Segoe UI" w:hAnsi="Segoe UI" w:cs="Segoe UI"/>
                 <w:noProof/>
-                <w:sz w:val="24"/>
-                <w:szCs w:val="24"/>
               </w:rPr>
               <w:t>Ανάλυση</w:t>
             </w:r>
             <w:r>
               <w:rPr>
-                <w:rFonts w:ascii="Segoe UI" w:hAnsi="Segoe UI" w:cs="Segoe UI"/>
-                <w:noProof/>
-                <w:webHidden/>
-                <w:sz w:val="24"/>
-                <w:szCs w:val="24"/>
+                <w:noProof/>
+                <w:webHidden/>
               </w:rPr>
               <w:tab/>
             </w:r>
             <w:r>
               <w:rPr>
-                <w:rFonts w:ascii="Segoe UI" w:hAnsi="Segoe UI" w:cs="Segoe UI"/>
-                <w:noProof/>
-                <w:webHidden/>
-                <w:sz w:val="24"/>
-                <w:szCs w:val="24"/>
+                <w:noProof/>
+                <w:webHidden/>
               </w:rPr>
               <w:fldChar w:fldCharType="begin"/>
             </w:r>
             <w:r>
               <w:rPr>
-                <w:rFonts w:ascii="Segoe UI" w:hAnsi="Segoe UI" w:cs="Segoe UI"/>
-                <w:noProof/>
-                <w:webHidden/>
-                <w:sz w:val="24"/>
-                <w:szCs w:val="24"/>
-              </w:rPr>
-              <w:instrText xml:space="preserve"> PAGEREF _Toc81673377 \h </w:instrText>
-            </w:r>
-            <w:r>
-              <w:rPr>
-                <w:rFonts w:ascii="Segoe UI" w:hAnsi="Segoe UI" w:cs="Segoe UI"/>
-                <w:noProof/>
-                <w:webHidden/>
-                <w:sz w:val="24"/>
-                <w:szCs w:val="24"/>
-              </w:rPr>
-            </w:r>
-            <w:r>
-              <w:rPr>
-                <w:rFonts w:ascii="Segoe UI" w:hAnsi="Segoe UI" w:cs="Segoe UI"/>
-                <w:noProof/>
-                <w:webHidden/>
-                <w:sz w:val="24"/>
-                <w:szCs w:val="24"/>
+                <w:noProof/>
+                <w:webHidden/>
+              </w:rPr>
+              <w:instrText xml:space="preserve"> PAGEREF _Toc82085674 \h </w:instrText>
+            </w:r>
+            <w:r>
+              <w:rPr>
+                <w:noProof/>
+                <w:webHidden/>
+              </w:rPr>
+            </w:r>
+            <w:r>
+              <w:rPr>
+                <w:noProof/>
+                <w:webHidden/>
               </w:rPr>
               <w:fldChar w:fldCharType="separate"/>
             </w:r>
             <w:r>
               <w:rPr>
-                <w:rFonts w:ascii="Segoe UI" w:hAnsi="Segoe UI" w:cs="Segoe UI"/>
-                <w:noProof/>
-                <w:webHidden/>
-                <w:sz w:val="24"/>
-                <w:szCs w:val="24"/>
-              </w:rPr>
-              <w:t>2</w:t>
-            </w:r>
-            <w:r>
-              <w:rPr>
-                <w:rFonts w:ascii="Segoe UI" w:hAnsi="Segoe UI" w:cs="Segoe UI"/>
-                <w:noProof/>
-                <w:webHidden/>
-                <w:sz w:val="24"/>
-                <w:szCs w:val="24"/>
+                <w:noProof/>
+                <w:webHidden/>
+              </w:rPr>
+              <w:t>4</w:t>
+            </w:r>
+            <w:r>
+              <w:rPr>
+                <w:noProof/>
+                <w:webHidden/>
               </w:rPr>
               <w:fldChar w:fldCharType="end"/>
             </w:r>
@@ -1535,90 +1340,65 @@
               <w:tab w:val="right" w:leader="dot" w:pos="9350"/>
             </w:tabs>
             <w:rPr>
-              <w:rFonts w:ascii="Segoe UI" w:eastAsiaTheme="minorEastAsia" w:hAnsi="Segoe UI" w:cs="Segoe UI"/>
+              <w:rFonts w:eastAsiaTheme="minorEastAsia"/>
               <w:noProof/>
-              <w:sz w:val="24"/>
-              <w:szCs w:val="24"/>
               <w:lang w:eastAsia="el-GR"/>
             </w:rPr>
           </w:pPr>
-          <w:hyperlink w:anchor="_Toc81673378" w:history="1">
+          <w:hyperlink w:anchor="_Toc82085675" w:history="1">
             <w:r>
               <w:rPr>
                 <w:rStyle w:val="Hyperlink"/>
                 <w:rFonts w:ascii="Segoe UI" w:hAnsi="Segoe UI" w:cs="Segoe UI"/>
                 <w:noProof/>
-                <w:sz w:val="24"/>
-                <w:szCs w:val="24"/>
               </w:rPr>
               <w:t>Υλοποίηση</w:t>
             </w:r>
             <w:r>
               <w:rPr>
-                <w:rFonts w:ascii="Segoe UI" w:hAnsi="Segoe UI" w:cs="Segoe UI"/>
-                <w:noProof/>
-                <w:webHidden/>
-                <w:sz w:val="24"/>
-                <w:szCs w:val="24"/>
+                <w:noProof/>
+                <w:webHidden/>
               </w:rPr>
               <w:tab/>
             </w:r>
             <w:r>
               <w:rPr>
-                <w:rFonts w:ascii="Segoe UI" w:hAnsi="Segoe UI" w:cs="Segoe UI"/>
-                <w:noProof/>
-                <w:webHidden/>
-                <w:sz w:val="24"/>
-                <w:szCs w:val="24"/>
+                <w:noProof/>
+                <w:webHidden/>
               </w:rPr>
               <w:fldChar w:fldCharType="begin"/>
             </w:r>
             <w:r>
               <w:rPr>
-                <w:rFonts w:ascii="Segoe UI" w:hAnsi="Segoe UI" w:cs="Segoe UI"/>
-                <w:noProof/>
-                <w:webHidden/>
-                <w:sz w:val="24"/>
-                <w:szCs w:val="24"/>
-              </w:rPr>
-              <w:instrText xml:space="preserve"> PAGEREF _Toc81673378 \h </w:instrText>
-            </w:r>
-            <w:r>
-              <w:rPr>
-                <w:rFonts w:ascii="Segoe UI" w:hAnsi="Segoe UI" w:cs="Segoe UI"/>
-                <w:noProof/>
-                <w:webHidden/>
-                <w:sz w:val="24"/>
-                <w:szCs w:val="24"/>
-              </w:rPr>
-            </w:r>
-            <w:r>
-              <w:rPr>
-                <w:rFonts w:ascii="Segoe UI" w:hAnsi="Segoe UI" w:cs="Segoe UI"/>
-                <w:noProof/>
-                <w:webHidden/>
-                <w:sz w:val="24"/>
-                <w:szCs w:val="24"/>
+                <w:noProof/>
+                <w:webHidden/>
+              </w:rPr>
+              <w:instrText xml:space="preserve"> PAGEREF _Toc82085675 \h </w:instrText>
+            </w:r>
+            <w:r>
+              <w:rPr>
+                <w:noProof/>
+                <w:webHidden/>
+              </w:rPr>
+            </w:r>
+            <w:r>
+              <w:rPr>
+                <w:noProof/>
+                <w:webHidden/>
               </w:rPr>
               <w:fldChar w:fldCharType="separate"/>
             </w:r>
             <w:r>
               <w:rPr>
-                <w:rFonts w:ascii="Segoe UI" w:hAnsi="Segoe UI" w:cs="Segoe UI"/>
-                <w:noProof/>
-                <w:webHidden/>
-                <w:sz w:val="24"/>
-                <w:szCs w:val="24"/>
-              </w:rPr>
-              <w:t>2</w:t>
-            </w:r>
-            <w:r>
-              <w:rPr>
-                <w:rFonts w:ascii="Segoe UI" w:hAnsi="Segoe UI" w:cs="Segoe UI"/>
-                <w:noProof/>
-                <w:webHidden/>
-                <w:sz w:val="24"/>
-                <w:szCs w:val="24"/>
+                <w:noProof/>
+                <w:webHidden/>
+              </w:rPr>
+              <w:t>4</w:t>
+            </w:r>
+            <w:r>
+              <w:rPr>
+                <w:noProof/>
+                <w:webHidden/>
               </w:rPr>
               <w:fldChar w:fldCharType="end"/>
             </w:r>
@@ -1631,198 +1411,65 @@
               <w:tab w:val="right" w:leader="dot" w:pos="9350"/>
             </w:tabs>
             <w:rPr>
-              <w:rFonts w:ascii="Segoe UI" w:eastAsiaTheme="minorEastAsia" w:hAnsi="Segoe UI" w:cs="Segoe UI"/>
+              <w:rFonts w:eastAsiaTheme="minorEastAsia"/>
               <w:noProof/>
-              <w:sz w:val="24"/>
-              <w:szCs w:val="24"/>
               <w:lang w:eastAsia="el-GR"/>
             </w:rPr>
           </w:pPr>
-          <w:hyperlink w:anchor="_Toc81673379" w:history="1">
+          <w:hyperlink w:anchor="_Toc82085676" w:history="1">
             <w:r>
               <w:rPr>
                 <w:rStyle w:val="Hyperlink"/>
                 <w:rFonts w:ascii="Segoe UI" w:hAnsi="Segoe UI" w:cs="Segoe UI"/>
                 <w:noProof/>
-                <w:sz w:val="24"/>
-                <w:szCs w:val="24"/>
               </w:rPr>
               <w:t>Εκτέλεση</w:t>
             </w:r>
             <w:r>
               <w:rPr>
-                <w:rFonts w:ascii="Segoe UI" w:hAnsi="Segoe UI" w:cs="Segoe UI"/>
-                <w:noProof/>
-                <w:webHidden/>
-                <w:sz w:val="24"/>
-                <w:szCs w:val="24"/>
+                <w:noProof/>
+                <w:webHidden/>
               </w:rPr>
               <w:tab/>
             </w:r>
             <w:r>
               <w:rPr>
-                <w:rFonts w:ascii="Segoe UI" w:hAnsi="Segoe UI" w:cs="Segoe UI"/>
-                <w:noProof/>
-                <w:webHidden/>
-                <w:sz w:val="24"/>
-                <w:szCs w:val="24"/>
+                <w:noProof/>
+                <w:webHidden/>
               </w:rPr>
               <w:fldChar w:fldCharType="begin"/>
             </w:r>
             <w:r>
               <w:rPr>
-                <w:rFonts w:ascii="Segoe UI" w:hAnsi="Segoe UI" w:cs="Segoe UI"/>
-                <w:noProof/>
-                <w:webHidden/>
-                <w:sz w:val="24"/>
-                <w:szCs w:val="24"/>
-              </w:rPr>
-              <w:instrText xml:space="preserve"> PAGEREF _Toc81673379 \h </w:instrText>
-            </w:r>
-            <w:r>
-              <w:rPr>
-                <w:rFonts w:ascii="Segoe UI" w:hAnsi="Segoe UI" w:cs="Segoe UI"/>
-                <w:noProof/>
-                <w:webHidden/>
-                <w:sz w:val="24"/>
-                <w:szCs w:val="24"/>
-              </w:rPr>
-            </w:r>
-            <w:r>
-              <w:rPr>
-                <w:rFonts w:ascii="Segoe UI" w:hAnsi="Segoe UI" w:cs="Segoe UI"/>
-                <w:noProof/>
-                <w:webHidden/>
-                <w:sz w:val="24"/>
-                <w:szCs w:val="24"/>
+                <w:noProof/>
+                <w:webHidden/>
+              </w:rPr>
+              <w:instrText xml:space="preserve"> PAGEREF _Toc82085676 \h </w:instrText>
+            </w:r>
+            <w:r>
+              <w:rPr>
+                <w:noProof/>
+                <w:webHidden/>
+              </w:rPr>
+            </w:r>
+            <w:r>
+              <w:rPr>
+                <w:noProof/>
+                <w:webHidden/>
               </w:rPr>
               <w:fldChar w:fldCharType="separate"/>
             </w:r>
             <w:r>
               <w:rPr>
-                <w:rFonts w:ascii="Segoe UI" w:hAnsi="Segoe UI" w:cs="Segoe UI"/>
-                <w:noProof/>
-                <w:webHidden/>
-                <w:sz w:val="24"/>
-                <w:szCs w:val="24"/>
-              </w:rPr>
-              <w:t>2</w:t>
-            </w:r>
-            <w:r>
-              <w:rPr>
-                <w:rFonts w:ascii="Segoe UI" w:hAnsi="Segoe UI" w:cs="Segoe UI"/>
-                <w:noProof/>
-                <w:webHidden/>
-                <w:sz w:val="24"/>
-                <w:szCs w:val="24"/>
-              </w:rPr>
-              <w:fldChar w:fldCharType="end"/>
-            </w:r>
-          </w:hyperlink>
-        </w:p>
-        <w:p>
-          <w:pPr>
-            <w:pStyle w:val="TOC2"/>
-            <w:tabs>
-              <w:tab w:val="right" w:leader="dot" w:pos="9350"/>
-            </w:tabs>
-            <w:ind w:left="0"/>
-            <w:rPr>
-              <w:rFonts w:ascii="Segoe UI" w:eastAsiaTheme="minorEastAsia" w:hAnsi="Segoe UI" w:cs="Segoe UI"/>
-              <w:noProof/>
-              <w:sz w:val="24"/>
-              <w:szCs w:val="24"/>
-              <w:lang w:eastAsia="el-GR"/>
-            </w:rPr>
-          </w:pPr>
-          <w:hyperlink w:anchor="_Toc81673380" w:history="1">
-            <w:r>
-              <w:rPr>
-                <w:rStyle w:val="Hyperlink"/>
-                <w:rFonts w:ascii="Segoe UI" w:hAnsi="Segoe UI" w:cs="Segoe UI"/>
-                <w:noProof/>
-                <w:sz w:val="24"/>
-                <w:szCs w:val="24"/>
-              </w:rPr>
-              <w:t xml:space="preserve">Ερώτημα </w:t>
-            </w:r>
-            <w:r>
-              <w:rPr>
-                <w:rStyle w:val="Hyperlink"/>
-                <w:rFonts w:ascii="Segoe UI" w:hAnsi="Segoe UI" w:cs="Segoe UI"/>
-                <w:noProof/>
-                <w:sz w:val="24"/>
-                <w:szCs w:val="24"/>
-                <w:lang w:val="en-US"/>
-              </w:rPr>
-              <w:t>iii</w:t>
-            </w:r>
-            <w:r>
-              <w:rPr>
-                <w:rFonts w:ascii="Segoe UI" w:hAnsi="Segoe UI" w:cs="Segoe UI"/>
-                <w:noProof/>
-                <w:webHidden/>
-                <w:sz w:val="24"/>
-                <w:szCs w:val="24"/>
-              </w:rPr>
-              <w:tab/>
-            </w:r>
-            <w:r>
-              <w:rPr>
-                <w:rFonts w:ascii="Segoe UI" w:hAnsi="Segoe UI" w:cs="Segoe UI"/>
-                <w:noProof/>
-                <w:webHidden/>
-                <w:sz w:val="24"/>
-                <w:szCs w:val="24"/>
-              </w:rPr>
-              <w:fldChar w:fldCharType="begin"/>
-            </w:r>
-            <w:r>
-              <w:rPr>
-                <w:rFonts w:ascii="Segoe UI" w:hAnsi="Segoe UI" w:cs="Segoe UI"/>
-                <w:noProof/>
-                <w:webHidden/>
-                <w:sz w:val="24"/>
-                <w:szCs w:val="24"/>
-              </w:rPr>
-              <w:instrText xml:space="preserve"> PAGEREF _Toc81673380 \h </w:instrText>
-            </w:r>
-            <w:r>
-              <w:rPr>
-                <w:rFonts w:ascii="Segoe UI" w:hAnsi="Segoe UI" w:cs="Segoe UI"/>
-                <w:noProof/>
-                <w:webHidden/>
-                <w:sz w:val="24"/>
-                <w:szCs w:val="24"/>
-              </w:rPr>
-            </w:r>
-            <w:r>
-              <w:rPr>
-                <w:rFonts w:ascii="Segoe UI" w:hAnsi="Segoe UI" w:cs="Segoe UI"/>
-                <w:noProof/>
-                <w:webHidden/>
-                <w:sz w:val="24"/>
-                <w:szCs w:val="24"/>
-              </w:rPr>
-              <w:fldChar w:fldCharType="separate"/>
-            </w:r>
-            <w:r>
-              <w:rPr>
-                <w:rFonts w:ascii="Segoe UI" w:hAnsi="Segoe UI" w:cs="Segoe UI"/>
-                <w:noProof/>
-                <w:webHidden/>
-                <w:sz w:val="24"/>
-                <w:szCs w:val="24"/>
-              </w:rPr>
-              <w:t>3</w:t>
-            </w:r>
-            <w:r>
-              <w:rPr>
-                <w:rFonts w:ascii="Segoe UI" w:hAnsi="Segoe UI" w:cs="Segoe UI"/>
-                <w:noProof/>
-                <w:webHidden/>
-                <w:sz w:val="24"/>
-                <w:szCs w:val="24"/>
+                <w:noProof/>
+                <w:webHidden/>
+              </w:rPr>
+              <w:t>4</w:t>
+            </w:r>
+            <w:r>
+              <w:rPr>
+                <w:noProof/>
+                <w:webHidden/>
               </w:rPr>
               <w:fldChar w:fldCharType="end"/>
             </w:r>
@@ -1835,90 +1482,74 @@
               <w:tab w:val="right" w:leader="dot" w:pos="9350"/>
             </w:tabs>
             <w:rPr>
-              <w:rFonts w:ascii="Segoe UI" w:eastAsiaTheme="minorEastAsia" w:hAnsi="Segoe UI" w:cs="Segoe UI"/>
+              <w:rFonts w:eastAsiaTheme="minorEastAsia"/>
               <w:noProof/>
-              <w:sz w:val="24"/>
-              <w:szCs w:val="24"/>
               <w:lang w:eastAsia="el-GR"/>
             </w:rPr>
           </w:pPr>
-          <w:hyperlink w:anchor="_Toc81673381" w:history="1">
+          <w:hyperlink w:anchor="_Toc82085677" w:history="1">
             <w:r>
               <w:rPr>
                 <w:rStyle w:val="Hyperlink"/>
                 <w:rFonts w:ascii="Segoe UI" w:hAnsi="Segoe UI" w:cs="Segoe UI"/>
                 <w:noProof/>
-                <w:sz w:val="24"/>
-                <w:szCs w:val="24"/>
-              </w:rPr>
-              <w:t>Ανάλυση</w:t>
-            </w:r>
-            <w:r>
-              <w:rPr>
+              </w:rPr>
+              <w:t xml:space="preserve">Ερώτημα </w:t>
+            </w:r>
+            <w:r>
+              <w:rPr>
+                <w:rStyle w:val="Hyperlink"/>
                 <w:rFonts w:ascii="Segoe UI" w:hAnsi="Segoe UI" w:cs="Segoe UI"/>
                 <w:noProof/>
-                <w:webHidden/>
-                <w:sz w:val="24"/>
-                <w:szCs w:val="24"/>
+                <w:lang w:val="en-US"/>
+              </w:rPr>
+              <w:t>iii</w:t>
+            </w:r>
+            <w:r>
+              <w:rPr>
+                <w:noProof/>
+                <w:webHidden/>
               </w:rPr>
               <w:tab/>
             </w:r>
             <w:r>
               <w:rPr>
-                <w:rFonts w:ascii="Segoe UI" w:hAnsi="Segoe UI" w:cs="Segoe UI"/>
-                <w:noProof/>
-                <w:webHidden/>
-                <w:sz w:val="24"/>
-                <w:szCs w:val="24"/>
+                <w:noProof/>
+                <w:webHidden/>
               </w:rPr>
               <w:fldChar w:fldCharType="begin"/>
             </w:r>
             <w:r>
               <w:rPr>
-                <w:rFonts w:ascii="Segoe UI" w:hAnsi="Segoe UI" w:cs="Segoe UI"/>
-                <w:noProof/>
-                <w:webHidden/>
-                <w:sz w:val="24"/>
-                <w:szCs w:val="24"/>
-              </w:rPr>
-              <w:instrText xml:space="preserve"> PAGEREF _Toc81673381 \h </w:instrText>
-            </w:r>
-            <w:r>
-              <w:rPr>
-                <w:rFonts w:ascii="Segoe UI" w:hAnsi="Segoe UI" w:cs="Segoe UI"/>
-                <w:noProof/>
-                <w:webHidden/>
-                <w:sz w:val="24"/>
-                <w:szCs w:val="24"/>
-              </w:rPr>
-            </w:r>
-            <w:r>
-              <w:rPr>
-                <w:rFonts w:ascii="Segoe UI" w:hAnsi="Segoe UI" w:cs="Segoe UI"/>
-                <w:noProof/>
-                <w:webHidden/>
-                <w:sz w:val="24"/>
-                <w:szCs w:val="24"/>
+                <w:noProof/>
+                <w:webHidden/>
+              </w:rPr>
+              <w:instrText xml:space="preserve"> PAGEREF _Toc82085677 \h </w:instrText>
+            </w:r>
+            <w:r>
+              <w:rPr>
+                <w:noProof/>
+                <w:webHidden/>
+              </w:rPr>
+            </w:r>
+            <w:r>
+              <w:rPr>
+                <w:noProof/>
+                <w:webHidden/>
               </w:rPr>
               <w:fldChar w:fldCharType="separate"/>
             </w:r>
             <w:r>
               <w:rPr>
-                <w:rFonts w:ascii="Segoe UI" w:hAnsi="Segoe UI" w:cs="Segoe UI"/>
-                <w:noProof/>
-                <w:webHidden/>
-                <w:sz w:val="24"/>
-                <w:szCs w:val="24"/>
-              </w:rPr>
-              <w:t>3</w:t>
-            </w:r>
-            <w:r>
-              <w:rPr>
-                <w:rFonts w:ascii="Segoe UI" w:hAnsi="Segoe UI" w:cs="Segoe UI"/>
-                <w:noProof/>
-                <w:webHidden/>
-                <w:sz w:val="24"/>
-                <w:szCs w:val="24"/>
+                <w:noProof/>
+                <w:webHidden/>
+              </w:rPr>
+              <w:t>4</w:t>
+            </w:r>
+            <w:r>
+              <w:rPr>
+                <w:noProof/>
+                <w:webHidden/>
               </w:rPr>
               <w:fldChar w:fldCharType="end"/>
             </w:r>
@@ -1931,90 +1562,65 @@
               <w:tab w:val="right" w:leader="dot" w:pos="9350"/>
             </w:tabs>
             <w:rPr>
-              <w:rFonts w:ascii="Segoe UI" w:eastAsiaTheme="minorEastAsia" w:hAnsi="Segoe UI" w:cs="Segoe UI"/>
+              <w:rFonts w:eastAsiaTheme="minorEastAsia"/>
               <w:noProof/>
-              <w:sz w:val="24"/>
-              <w:szCs w:val="24"/>
               <w:lang w:eastAsia="el-GR"/>
             </w:rPr>
           </w:pPr>
-          <w:hyperlink w:anchor="_Toc81673382" w:history="1">
+          <w:hyperlink w:anchor="_Toc82085678" w:history="1">
             <w:r>
               <w:rPr>
                 <w:rStyle w:val="Hyperlink"/>
                 <w:rFonts w:ascii="Segoe UI" w:hAnsi="Segoe UI" w:cs="Segoe UI"/>
                 <w:noProof/>
-                <w:sz w:val="24"/>
-                <w:szCs w:val="24"/>
-              </w:rPr>
-              <w:t>Υλοποίηση</w:t>
-            </w:r>
-            <w:r>
-              <w:rPr>
-                <w:rFonts w:ascii="Segoe UI" w:hAnsi="Segoe UI" w:cs="Segoe UI"/>
-                <w:noProof/>
-                <w:webHidden/>
-                <w:sz w:val="24"/>
-                <w:szCs w:val="24"/>
+              </w:rPr>
+              <w:t>Ανάλυση</w:t>
+            </w:r>
+            <w:r>
+              <w:rPr>
+                <w:noProof/>
+                <w:webHidden/>
               </w:rPr>
               <w:tab/>
             </w:r>
             <w:r>
               <w:rPr>
-                <w:rFonts w:ascii="Segoe UI" w:hAnsi="Segoe UI" w:cs="Segoe UI"/>
-                <w:noProof/>
-                <w:webHidden/>
-                <w:sz w:val="24"/>
-                <w:szCs w:val="24"/>
+                <w:noProof/>
+                <w:webHidden/>
               </w:rPr>
               <w:fldChar w:fldCharType="begin"/>
             </w:r>
             <w:r>
               <w:rPr>
-                <w:rFonts w:ascii="Segoe UI" w:hAnsi="Segoe UI" w:cs="Segoe UI"/>
-                <w:noProof/>
-                <w:webHidden/>
-                <w:sz w:val="24"/>
-                <w:szCs w:val="24"/>
-              </w:rPr>
-              <w:instrText xml:space="preserve"> PAGEREF _Toc81673382 \h </w:instrText>
-            </w:r>
-            <w:r>
-              <w:rPr>
-                <w:rFonts w:ascii="Segoe UI" w:hAnsi="Segoe UI" w:cs="Segoe UI"/>
-                <w:noProof/>
-                <w:webHidden/>
-                <w:sz w:val="24"/>
-                <w:szCs w:val="24"/>
-              </w:rPr>
-            </w:r>
-            <w:r>
-              <w:rPr>
-                <w:rFonts w:ascii="Segoe UI" w:hAnsi="Segoe UI" w:cs="Segoe UI"/>
-                <w:noProof/>
-                <w:webHidden/>
-                <w:sz w:val="24"/>
-                <w:szCs w:val="24"/>
+                <w:noProof/>
+                <w:webHidden/>
+              </w:rPr>
+              <w:instrText xml:space="preserve"> PAGEREF _Toc82085678 \h </w:instrText>
+            </w:r>
+            <w:r>
+              <w:rPr>
+                <w:noProof/>
+                <w:webHidden/>
+              </w:rPr>
+            </w:r>
+            <w:r>
+              <w:rPr>
+                <w:noProof/>
+                <w:webHidden/>
               </w:rPr>
               <w:fldChar w:fldCharType="separate"/>
             </w:r>
             <w:r>
               <w:rPr>
-                <w:rFonts w:ascii="Segoe UI" w:hAnsi="Segoe UI" w:cs="Segoe UI"/>
-                <w:noProof/>
-                <w:webHidden/>
-                <w:sz w:val="24"/>
-                <w:szCs w:val="24"/>
-              </w:rPr>
-              <w:t>3</w:t>
-            </w:r>
-            <w:r>
-              <w:rPr>
-                <w:rFonts w:ascii="Segoe UI" w:hAnsi="Segoe UI" w:cs="Segoe UI"/>
-                <w:noProof/>
-                <w:webHidden/>
-                <w:sz w:val="24"/>
-                <w:szCs w:val="24"/>
+                <w:noProof/>
+                <w:webHidden/>
+              </w:rPr>
+              <w:t>4</w:t>
+            </w:r>
+            <w:r>
+              <w:rPr>
+                <w:noProof/>
+                <w:webHidden/>
               </w:rPr>
               <w:fldChar w:fldCharType="end"/>
             </w:r>
@@ -2027,90 +1633,136 @@
               <w:tab w:val="right" w:leader="dot" w:pos="9350"/>
             </w:tabs>
             <w:rPr>
-              <w:rFonts w:ascii="Segoe UI" w:eastAsiaTheme="minorEastAsia" w:hAnsi="Segoe UI" w:cs="Segoe UI"/>
+              <w:rFonts w:eastAsiaTheme="minorEastAsia"/>
               <w:noProof/>
-              <w:sz w:val="24"/>
-              <w:szCs w:val="24"/>
               <w:lang w:eastAsia="el-GR"/>
             </w:rPr>
           </w:pPr>
-          <w:hyperlink w:anchor="_Toc81673383" w:history="1">
+          <w:hyperlink w:anchor="_Toc82085679" w:history="1">
             <w:r>
               <w:rPr>
                 <w:rStyle w:val="Hyperlink"/>
                 <w:rFonts w:ascii="Segoe UI" w:hAnsi="Segoe UI" w:cs="Segoe UI"/>
                 <w:noProof/>
-                <w:sz w:val="24"/>
-                <w:szCs w:val="24"/>
+              </w:rPr>
+              <w:t>Υλοποίηση</w:t>
+            </w:r>
+            <w:r>
+              <w:rPr>
+                <w:noProof/>
+                <w:webHidden/>
+              </w:rPr>
+              <w:tab/>
+            </w:r>
+            <w:r>
+              <w:rPr>
+                <w:noProof/>
+                <w:webHidden/>
+              </w:rPr>
+              <w:fldChar w:fldCharType="begin"/>
+            </w:r>
+            <w:r>
+              <w:rPr>
+                <w:noProof/>
+                <w:webHidden/>
+              </w:rPr>
+              <w:instrText xml:space="preserve"> PAGEREF _Toc82085679 \h </w:instrText>
+            </w:r>
+            <w:r>
+              <w:rPr>
+                <w:noProof/>
+                <w:webHidden/>
+              </w:rPr>
+            </w:r>
+            <w:r>
+              <w:rPr>
+                <w:noProof/>
+                <w:webHidden/>
+              </w:rPr>
+              <w:fldChar w:fldCharType="separate"/>
+            </w:r>
+            <w:r>
+              <w:rPr>
+                <w:noProof/>
+                <w:webHidden/>
+              </w:rPr>
+              <w:t>4</w:t>
+            </w:r>
+            <w:r>
+              <w:rPr>
+                <w:noProof/>
+                <w:webHidden/>
+              </w:rPr>
+              <w:fldChar w:fldCharType="end"/>
+            </w:r>
+          </w:hyperlink>
+        </w:p>
+        <w:p>
+          <w:pPr>
+            <w:pStyle w:val="TOC2"/>
+            <w:tabs>
+              <w:tab w:val="right" w:leader="dot" w:pos="9350"/>
+            </w:tabs>
+            <w:rPr>
+              <w:rFonts w:eastAsiaTheme="minorEastAsia"/>
+              <w:noProof/>
+              <w:lang w:eastAsia="el-GR"/>
+            </w:rPr>
+          </w:pPr>
+          <w:hyperlink w:anchor="_Toc82085680" w:history="1">
+            <w:r>
+              <w:rPr>
+                <w:rStyle w:val="Hyperlink"/>
+                <w:rFonts w:ascii="Segoe UI" w:hAnsi="Segoe UI" w:cs="Segoe UI"/>
+                <w:noProof/>
               </w:rPr>
               <w:t>Εκτέλεση</w:t>
             </w:r>
             <w:r>
               <w:rPr>
-                <w:rFonts w:ascii="Segoe UI" w:hAnsi="Segoe UI" w:cs="Segoe UI"/>
-                <w:noProof/>
-                <w:webHidden/>
-                <w:sz w:val="24"/>
-                <w:szCs w:val="24"/>
+                <w:noProof/>
+                <w:webHidden/>
               </w:rPr>
               <w:tab/>
             </w:r>
             <w:r>
               <w:rPr>
-                <w:rFonts w:ascii="Segoe UI" w:hAnsi="Segoe UI" w:cs="Segoe UI"/>
-                <w:noProof/>
-                <w:webHidden/>
-                <w:sz w:val="24"/>
-                <w:szCs w:val="24"/>
+                <w:noProof/>
+                <w:webHidden/>
               </w:rPr>
               <w:fldChar w:fldCharType="begin"/>
             </w:r>
             <w:r>
               <w:rPr>
-                <w:rFonts w:ascii="Segoe UI" w:hAnsi="Segoe UI" w:cs="Segoe UI"/>
-                <w:noProof/>
-                <w:webHidden/>
-                <w:sz w:val="24"/>
-                <w:szCs w:val="24"/>
-              </w:rPr>
-              <w:instrText xml:space="preserve"> PAGEREF _Toc81673383 \h </w:instrText>
-            </w:r>
-            <w:r>
-              <w:rPr>
-                <w:rFonts w:ascii="Segoe UI" w:hAnsi="Segoe UI" w:cs="Segoe UI"/>
-                <w:noProof/>
-                <w:webHidden/>
-                <w:sz w:val="24"/>
-                <w:szCs w:val="24"/>
-              </w:rPr>
-            </w:r>
-            <w:r>
-              <w:rPr>
-                <w:rFonts w:ascii="Segoe UI" w:hAnsi="Segoe UI" w:cs="Segoe UI"/>
-                <w:noProof/>
-                <w:webHidden/>
-                <w:sz w:val="24"/>
-                <w:szCs w:val="24"/>
+                <w:noProof/>
+                <w:webHidden/>
+              </w:rPr>
+              <w:instrText xml:space="preserve"> PAGEREF _Toc82085680 \h </w:instrText>
+            </w:r>
+            <w:r>
+              <w:rPr>
+                <w:noProof/>
+                <w:webHidden/>
+              </w:rPr>
+            </w:r>
+            <w:r>
+              <w:rPr>
+                <w:noProof/>
+                <w:webHidden/>
               </w:rPr>
               <w:fldChar w:fldCharType="separate"/>
             </w:r>
             <w:r>
               <w:rPr>
-                <w:rFonts w:ascii="Segoe UI" w:hAnsi="Segoe UI" w:cs="Segoe UI"/>
-                <w:noProof/>
-                <w:webHidden/>
-                <w:sz w:val="24"/>
-                <w:szCs w:val="24"/>
-              </w:rPr>
-              <w:t>3</w:t>
-            </w:r>
-            <w:r>
-              <w:rPr>
-                <w:rFonts w:ascii="Segoe UI" w:hAnsi="Segoe UI" w:cs="Segoe UI"/>
-                <w:noProof/>
-                <w:webHidden/>
-                <w:sz w:val="24"/>
-                <w:szCs w:val="24"/>
+                <w:noProof/>
+                <w:webHidden/>
+              </w:rPr>
+              <w:t>4</w:t>
+            </w:r>
+            <w:r>
+              <w:rPr>
+                <w:noProof/>
+                <w:webHidden/>
               </w:rPr>
               <w:fldChar w:fldCharType="end"/>
             </w:r>
@@ -2229,53 +1881,822 @@
     </w:p>
     <w:p>
       <w:pPr>
-        <w:rPr>
+        <w:pStyle w:val="Heading1"/>
+        <w:rPr>
+          <w:rFonts w:ascii="Segoe UI" w:hAnsi="Segoe UI" w:cs="Segoe UI"/>
+        </w:rPr>
+      </w:pPr>
+      <w:bookmarkStart w:id="0" w:name="_Toc82085668"/>
+      <w:r>
+        <w:rPr>
+          <w:rFonts w:ascii="Segoe UI" w:hAnsi="Segoe UI" w:cs="Segoe UI"/>
+        </w:rPr>
+        <w:lastRenderedPageBreak/>
+        <w:t>Εισαγωγή</w:t>
+      </w:r>
+      <w:bookmarkEnd w:id="0"/>
+    </w:p>
+    <w:p/>
+    <w:p>
+      <w:pPr>
+        <w:jc w:val="both"/>
+        <w:rPr>
+          <w:rFonts w:ascii="Segoe UI" w:hAnsi="Segoe UI" w:cs="Segoe UI"/>
+          <w:sz w:val="24"/>
+          <w:szCs w:val="24"/>
+        </w:rPr>
+      </w:pPr>
+      <w:r>
+        <w:rPr>
+          <w:rFonts w:ascii="Segoe UI" w:hAnsi="Segoe UI" w:cs="Segoe UI"/>
+          <w:sz w:val="24"/>
+          <w:szCs w:val="24"/>
+        </w:rPr>
+        <w:t>Με τον όρο</w:t>
+      </w:r>
+      <w:r>
+        <w:rPr>
+          <w:rFonts w:ascii="Segoe UI" w:hAnsi="Segoe UI" w:cs="Segoe UI"/>
+          <w:sz w:val="24"/>
+          <w:szCs w:val="24"/>
+        </w:rPr>
+        <w:t xml:space="preserve"> </w:t>
+      </w:r>
+      <w:r>
+        <w:rPr>
+          <w:rFonts w:ascii="Segoe UI" w:hAnsi="Segoe UI" w:cs="Segoe UI"/>
+          <w:sz w:val="24"/>
+          <w:szCs w:val="24"/>
+        </w:rPr>
+        <w:t>«Μ</w:t>
+      </w:r>
+      <w:r>
+        <w:rPr>
+          <w:rFonts w:ascii="Segoe UI" w:hAnsi="Segoe UI" w:cs="Segoe UI"/>
+          <w:sz w:val="24"/>
+          <w:szCs w:val="24"/>
+        </w:rPr>
+        <w:t xml:space="preserve">ηχανική </w:t>
+      </w:r>
+      <w:r>
+        <w:rPr>
+          <w:rFonts w:ascii="Segoe UI" w:hAnsi="Segoe UI" w:cs="Segoe UI"/>
+          <w:sz w:val="24"/>
+          <w:szCs w:val="24"/>
+        </w:rPr>
+        <w:t>Μ</w:t>
+      </w:r>
+      <w:r>
+        <w:rPr>
+          <w:rFonts w:ascii="Segoe UI" w:hAnsi="Segoe UI" w:cs="Segoe UI"/>
+          <w:sz w:val="24"/>
+          <w:szCs w:val="24"/>
+        </w:rPr>
+        <w:t>άθηση</w:t>
+      </w:r>
+      <w:r>
+        <w:rPr>
+          <w:rFonts w:ascii="Segoe UI" w:hAnsi="Segoe UI" w:cs="Segoe UI"/>
+          <w:sz w:val="24"/>
+          <w:szCs w:val="24"/>
+        </w:rPr>
+        <w:t>» εννοούμε τη</w:t>
+      </w:r>
+      <w:r>
+        <w:rPr>
+          <w:rFonts w:ascii="Segoe UI" w:hAnsi="Segoe UI" w:cs="Segoe UI"/>
+          <w:sz w:val="24"/>
+          <w:szCs w:val="24"/>
+        </w:rPr>
+        <w:t xml:space="preserve"> μελέτη αλγορίθμων που μπορούν να </w:t>
+      </w:r>
+      <w:r>
+        <w:rPr>
+          <w:rFonts w:ascii="Segoe UI" w:hAnsi="Segoe UI" w:cs="Segoe UI"/>
+          <w:sz w:val="24"/>
+          <w:szCs w:val="24"/>
+        </w:rPr>
+        <w:t>αυτό-</w:t>
+      </w:r>
+      <w:r>
+        <w:rPr>
+          <w:rFonts w:ascii="Segoe UI" w:hAnsi="Segoe UI" w:cs="Segoe UI"/>
+          <w:sz w:val="24"/>
+          <w:szCs w:val="24"/>
+        </w:rPr>
+        <w:t>βελτι</w:t>
+      </w:r>
+      <w:r>
+        <w:rPr>
+          <w:rFonts w:ascii="Segoe UI" w:hAnsi="Segoe UI" w:cs="Segoe UI"/>
+          <w:sz w:val="24"/>
+          <w:szCs w:val="24"/>
+        </w:rPr>
+        <w:t>ώνονται</w:t>
+      </w:r>
+      <w:r>
+        <w:rPr>
+          <w:rFonts w:ascii="Segoe UI" w:hAnsi="Segoe UI" w:cs="Segoe UI"/>
+          <w:sz w:val="24"/>
+          <w:szCs w:val="24"/>
+        </w:rPr>
+        <w:t xml:space="preserve"> </w:t>
+      </w:r>
+      <w:r>
+        <w:rPr>
+          <w:rFonts w:ascii="Segoe UI" w:hAnsi="Segoe UI" w:cs="Segoe UI"/>
+          <w:sz w:val="24"/>
+          <w:szCs w:val="24"/>
+          <w:highlight w:val="yellow"/>
+        </w:rPr>
+        <w:t>μέσω εμπειρίας και με τη</w:t>
+      </w:r>
+      <w:r>
+        <w:rPr>
+          <w:rFonts w:ascii="Segoe UI" w:hAnsi="Segoe UI" w:cs="Segoe UI"/>
+          <w:sz w:val="24"/>
+          <w:szCs w:val="24"/>
+          <w:highlight w:val="yellow"/>
+        </w:rPr>
+        <w:t>ν</w:t>
+      </w:r>
+      <w:r>
+        <w:rPr>
+          <w:rFonts w:ascii="Segoe UI" w:hAnsi="Segoe UI" w:cs="Segoe UI"/>
+          <w:sz w:val="24"/>
+          <w:szCs w:val="24"/>
+          <w:highlight w:val="yellow"/>
+        </w:rPr>
+        <w:t xml:space="preserve"> </w:t>
+      </w:r>
+      <w:r>
+        <w:rPr>
+          <w:rFonts w:ascii="Segoe UI" w:hAnsi="Segoe UI" w:cs="Segoe UI"/>
+          <w:sz w:val="24"/>
+          <w:szCs w:val="24"/>
+          <w:highlight w:val="yellow"/>
+        </w:rPr>
+        <w:t>αξιοποίηση</w:t>
+      </w:r>
+      <w:r>
+        <w:rPr>
+          <w:rFonts w:ascii="Segoe UI" w:hAnsi="Segoe UI" w:cs="Segoe UI"/>
+          <w:sz w:val="24"/>
+          <w:szCs w:val="24"/>
+          <w:highlight w:val="yellow"/>
+        </w:rPr>
+        <w:t xml:space="preserve"> δεδομένων</w:t>
+      </w:r>
+      <w:r>
+        <w:rPr>
+          <w:rFonts w:ascii="Segoe UI" w:hAnsi="Segoe UI" w:cs="Segoe UI"/>
+          <w:sz w:val="24"/>
+          <w:szCs w:val="24"/>
+        </w:rPr>
+        <w:t>. Οι αλγόριθμοι</w:t>
+      </w:r>
+      <w:r>
+        <w:rPr>
+          <w:rFonts w:ascii="Segoe UI" w:hAnsi="Segoe UI" w:cs="Segoe UI"/>
+          <w:sz w:val="24"/>
+          <w:szCs w:val="24"/>
+        </w:rPr>
+        <w:t xml:space="preserve"> αυτοί</w:t>
+      </w:r>
+      <w:r>
+        <w:rPr>
+          <w:rFonts w:ascii="Segoe UI" w:hAnsi="Segoe UI" w:cs="Segoe UI"/>
+          <w:sz w:val="24"/>
+          <w:szCs w:val="24"/>
+        </w:rPr>
+        <w:t xml:space="preserve"> </w:t>
+      </w:r>
+      <w:r>
+        <w:rPr>
+          <w:rFonts w:ascii="Segoe UI" w:hAnsi="Segoe UI" w:cs="Segoe UI"/>
+          <w:sz w:val="24"/>
+          <w:szCs w:val="24"/>
+        </w:rPr>
+        <w:t xml:space="preserve">έχουν σκοπό τη </w:t>
+      </w:r>
+      <w:r>
+        <w:rPr>
+          <w:rFonts w:ascii="Segoe UI" w:hAnsi="Segoe UI" w:cs="Segoe UI"/>
+          <w:sz w:val="24"/>
+          <w:szCs w:val="24"/>
+        </w:rPr>
+        <w:t>δημιουργ</w:t>
+      </w:r>
+      <w:r>
+        <w:rPr>
+          <w:rFonts w:ascii="Segoe UI" w:hAnsi="Segoe UI" w:cs="Segoe UI"/>
+          <w:sz w:val="24"/>
+          <w:szCs w:val="24"/>
+        </w:rPr>
+        <w:t>ία</w:t>
+      </w:r>
+      <w:r>
+        <w:rPr>
+          <w:rFonts w:ascii="Segoe UI" w:hAnsi="Segoe UI" w:cs="Segoe UI"/>
+          <w:sz w:val="24"/>
+          <w:szCs w:val="24"/>
+        </w:rPr>
+        <w:t xml:space="preserve"> μοντέλ</w:t>
+      </w:r>
+      <w:r>
+        <w:rPr>
+          <w:rFonts w:ascii="Segoe UI" w:hAnsi="Segoe UI" w:cs="Segoe UI"/>
+          <w:sz w:val="24"/>
+          <w:szCs w:val="24"/>
+        </w:rPr>
+        <w:t>ων</w:t>
+      </w:r>
+      <w:r>
+        <w:rPr>
+          <w:rFonts w:ascii="Segoe UI" w:hAnsi="Segoe UI" w:cs="Segoe UI"/>
+          <w:sz w:val="24"/>
+          <w:szCs w:val="24"/>
+        </w:rPr>
+        <w:t>,</w:t>
+      </w:r>
+      <w:r>
+        <w:rPr>
+          <w:rFonts w:ascii="Segoe UI" w:hAnsi="Segoe UI" w:cs="Segoe UI"/>
+          <w:sz w:val="24"/>
+          <w:szCs w:val="24"/>
+        </w:rPr>
+        <w:t xml:space="preserve"> </w:t>
+      </w:r>
+      <w:r>
+        <w:rPr>
+          <w:rFonts w:ascii="Segoe UI" w:hAnsi="Segoe UI" w:cs="Segoe UI"/>
+          <w:sz w:val="24"/>
+          <w:szCs w:val="24"/>
+        </w:rPr>
+        <w:t xml:space="preserve">που </w:t>
+      </w:r>
+      <w:r>
+        <w:rPr>
+          <w:rFonts w:ascii="Segoe UI" w:hAnsi="Segoe UI" w:cs="Segoe UI"/>
+          <w:sz w:val="24"/>
+          <w:szCs w:val="24"/>
+        </w:rPr>
+        <w:t xml:space="preserve">θα </w:t>
+      </w:r>
+      <w:r>
+        <w:rPr>
+          <w:rFonts w:ascii="Segoe UI" w:hAnsi="Segoe UI" w:cs="Segoe UI"/>
+          <w:sz w:val="24"/>
+          <w:szCs w:val="24"/>
+        </w:rPr>
+        <w:t>περιγράφ</w:t>
+      </w:r>
+      <w:r>
+        <w:rPr>
+          <w:rFonts w:ascii="Segoe UI" w:hAnsi="Segoe UI" w:cs="Segoe UI"/>
+          <w:sz w:val="24"/>
+          <w:szCs w:val="24"/>
+        </w:rPr>
+        <w:t>ουν</w:t>
+      </w:r>
+      <w:r>
+        <w:rPr>
+          <w:rFonts w:ascii="Segoe UI" w:hAnsi="Segoe UI" w:cs="Segoe UI"/>
+          <w:sz w:val="24"/>
+          <w:szCs w:val="24"/>
+        </w:rPr>
+        <w:t xml:space="preserve"> </w:t>
+      </w:r>
+      <w:r>
+        <w:rPr>
+          <w:rFonts w:ascii="Segoe UI" w:hAnsi="Segoe UI" w:cs="Segoe UI"/>
+          <w:sz w:val="24"/>
+          <w:szCs w:val="24"/>
+        </w:rPr>
+        <w:t>ένα</w:t>
+      </w:r>
+      <w:r>
+        <w:rPr>
+          <w:rFonts w:ascii="Segoe UI" w:hAnsi="Segoe UI" w:cs="Segoe UI"/>
+          <w:sz w:val="24"/>
+          <w:szCs w:val="24"/>
+        </w:rPr>
+        <w:t xml:space="preserve"> </w:t>
+      </w:r>
+      <w:r>
+        <w:rPr>
+          <w:rFonts w:ascii="Segoe UI" w:hAnsi="Segoe UI" w:cs="Segoe UI"/>
+          <w:sz w:val="24"/>
+          <w:szCs w:val="24"/>
+        </w:rPr>
+        <w:t xml:space="preserve">σετ </w:t>
+      </w:r>
+      <w:r>
+        <w:rPr>
+          <w:rFonts w:ascii="Segoe UI" w:hAnsi="Segoe UI" w:cs="Segoe UI"/>
+          <w:sz w:val="24"/>
+          <w:szCs w:val="24"/>
+        </w:rPr>
+        <w:t>δεδομένων, γνωστά ως «δεδομένα εκπαίδευσης», προκειμένου να κάν</w:t>
+      </w:r>
+      <w:r>
+        <w:rPr>
+          <w:rFonts w:ascii="Segoe UI" w:hAnsi="Segoe UI" w:cs="Segoe UI"/>
+          <w:sz w:val="24"/>
+          <w:szCs w:val="24"/>
+        </w:rPr>
+        <w:t>ουν</w:t>
+      </w:r>
+      <w:r>
+        <w:rPr>
+          <w:rFonts w:ascii="Segoe UI" w:hAnsi="Segoe UI" w:cs="Segoe UI"/>
+          <w:sz w:val="24"/>
+          <w:szCs w:val="24"/>
+        </w:rPr>
+        <w:t xml:space="preserve"> προβλέψεις ή </w:t>
+      </w:r>
+      <w:r>
+        <w:rPr>
+          <w:rFonts w:ascii="Segoe UI" w:hAnsi="Segoe UI" w:cs="Segoe UI"/>
+          <w:sz w:val="24"/>
+          <w:szCs w:val="24"/>
+        </w:rPr>
+        <w:t>να παίρν</w:t>
+      </w:r>
+      <w:r>
+        <w:rPr>
+          <w:rFonts w:ascii="Segoe UI" w:hAnsi="Segoe UI" w:cs="Segoe UI"/>
+          <w:sz w:val="24"/>
+          <w:szCs w:val="24"/>
+        </w:rPr>
+        <w:t>ουν</w:t>
+      </w:r>
+      <w:r>
+        <w:rPr>
+          <w:rFonts w:ascii="Segoe UI" w:hAnsi="Segoe UI" w:cs="Segoe UI"/>
+          <w:sz w:val="24"/>
+          <w:szCs w:val="24"/>
+        </w:rPr>
+        <w:t xml:space="preserve"> </w:t>
+      </w:r>
+      <w:r>
+        <w:rPr>
+          <w:rFonts w:ascii="Segoe UI" w:hAnsi="Segoe UI" w:cs="Segoe UI"/>
+          <w:sz w:val="24"/>
+          <w:szCs w:val="24"/>
+        </w:rPr>
+        <w:t xml:space="preserve">αποφάσεις χωρίς </w:t>
+      </w:r>
+      <w:r>
+        <w:rPr>
+          <w:rFonts w:ascii="Segoe UI" w:hAnsi="Segoe UI" w:cs="Segoe UI"/>
+          <w:sz w:val="24"/>
+          <w:szCs w:val="24"/>
+        </w:rPr>
+        <w:t>την συμβολή του ανθρώπου</w:t>
+      </w:r>
+      <w:r>
+        <w:rPr>
+          <w:rFonts w:ascii="Segoe UI" w:hAnsi="Segoe UI" w:cs="Segoe UI"/>
+          <w:sz w:val="24"/>
+          <w:szCs w:val="24"/>
+        </w:rPr>
+        <w:t>.</w:t>
+      </w:r>
+    </w:p>
+    <w:p>
+      <w:pPr>
+        <w:jc w:val="both"/>
+        <w:rPr>
+          <w:rFonts w:ascii="Segoe UI" w:hAnsi="Segoe UI" w:cs="Segoe UI"/>
+          <w:sz w:val="24"/>
+          <w:szCs w:val="24"/>
+        </w:rPr>
+      </w:pPr>
+      <w:r>
+        <w:rPr>
+          <w:rFonts w:ascii="Segoe UI" w:hAnsi="Segoe UI" w:cs="Segoe UI"/>
+          <w:sz w:val="24"/>
+          <w:szCs w:val="24"/>
+        </w:rPr>
+        <w:t>Το ζητούμενο στην εργασία είναι ο ορισμός τέτοιων μοντέλων με σκοπό τον</w:t>
+      </w:r>
+      <w:r>
+        <w:rPr>
+          <w:rFonts w:ascii="Segoe UI" w:hAnsi="Segoe UI" w:cs="Segoe UI"/>
+          <w:sz w:val="24"/>
+          <w:szCs w:val="24"/>
+        </w:rPr>
+        <w:t xml:space="preserve"> καλύτερο </w:t>
+      </w:r>
+      <w:r>
+        <w:rPr>
+          <w:rFonts w:ascii="Segoe UI" w:hAnsi="Segoe UI" w:cs="Segoe UI"/>
+          <w:sz w:val="24"/>
+          <w:szCs w:val="24"/>
+        </w:rPr>
+        <w:t xml:space="preserve"> διαχωρισμό των δεδομένων και την ομαδοποίηση τους σε κλάσεις. </w:t>
+      </w:r>
+      <w:r>
+        <w:rPr>
+          <w:rFonts w:ascii="Segoe UI" w:hAnsi="Segoe UI" w:cs="Segoe UI"/>
+          <w:sz w:val="24"/>
+          <w:szCs w:val="24"/>
+        </w:rPr>
+        <w:t>Θέλουμε, επομένως, να δημιουργήσουμε μοντέλ</w:t>
+      </w:r>
+      <w:r>
+        <w:rPr>
+          <w:rFonts w:ascii="Segoe UI" w:hAnsi="Segoe UI" w:cs="Segoe UI"/>
+          <w:sz w:val="24"/>
+          <w:szCs w:val="24"/>
+        </w:rPr>
+        <w:t>α</w:t>
+      </w:r>
+      <w:r>
+        <w:rPr>
+          <w:rFonts w:ascii="Segoe UI" w:hAnsi="Segoe UI" w:cs="Segoe UI"/>
+          <w:sz w:val="24"/>
+          <w:szCs w:val="24"/>
+        </w:rPr>
+        <w:t xml:space="preserve"> ταξινόμησης που για κάποιες τιμές/βάρη θα διαχωρίζ</w:t>
+      </w:r>
+      <w:r>
+        <w:rPr>
+          <w:rFonts w:ascii="Segoe UI" w:hAnsi="Segoe UI" w:cs="Segoe UI"/>
+          <w:sz w:val="24"/>
+          <w:szCs w:val="24"/>
+        </w:rPr>
+        <w:t>ουν</w:t>
+      </w:r>
+      <w:r>
+        <w:rPr>
+          <w:rFonts w:ascii="Segoe UI" w:hAnsi="Segoe UI" w:cs="Segoe UI"/>
+          <w:sz w:val="24"/>
+          <w:szCs w:val="24"/>
+        </w:rPr>
+        <w:t xml:space="preserve"> με τον καλύτερο δυνατό τρόπο το σύνολο</w:t>
+      </w:r>
+      <w:r>
+        <w:rPr>
+          <w:rFonts w:ascii="Segoe UI" w:hAnsi="Segoe UI" w:cs="Segoe UI"/>
+          <w:sz w:val="24"/>
+          <w:szCs w:val="24"/>
+        </w:rPr>
+        <w:t xml:space="preserve"> των</w:t>
+      </w:r>
+      <w:r>
+        <w:rPr>
+          <w:rFonts w:ascii="Segoe UI" w:hAnsi="Segoe UI" w:cs="Segoe UI"/>
+          <w:sz w:val="24"/>
+          <w:szCs w:val="24"/>
+        </w:rPr>
+        <w:t xml:space="preserve"> δεδομένων μας. </w:t>
+      </w:r>
+    </w:p>
+    <w:p>
+      <w:pPr>
+        <w:jc w:val="both"/>
+        <w:rPr>
+          <w:rFonts w:ascii="Segoe UI" w:hAnsi="Segoe UI" w:cs="Segoe UI"/>
+          <w:sz w:val="24"/>
+          <w:szCs w:val="24"/>
+        </w:rPr>
+      </w:pPr>
+      <w:r>
+        <w:rPr>
+          <w:rFonts w:ascii="Segoe UI" w:hAnsi="Segoe UI" w:cs="Segoe UI"/>
+          <w:sz w:val="24"/>
+          <w:szCs w:val="24"/>
+        </w:rPr>
+        <w:t>Για να το επιτύχουμε αυτό, αναγκαία προϋπόθεση αποτελεί ο ορισμός των βασικών συναρτήσεων βάσ</w:t>
+      </w:r>
+      <w:r>
+        <w:rPr>
+          <w:rFonts w:ascii="Segoe UI" w:hAnsi="Segoe UI" w:cs="Segoe UI"/>
+          <w:sz w:val="24"/>
+          <w:szCs w:val="24"/>
+        </w:rPr>
+        <w:t>η</w:t>
+      </w:r>
+      <w:r>
+        <w:rPr>
+          <w:rFonts w:ascii="Segoe UI" w:hAnsi="Segoe UI" w:cs="Segoe UI"/>
+          <w:sz w:val="24"/>
+          <w:szCs w:val="24"/>
+        </w:rPr>
+        <w:t xml:space="preserve"> των οποίων θα κατασκευάσουμε τα μοντέλα</w:t>
+      </w:r>
+      <w:r>
+        <w:rPr>
+          <w:rFonts w:ascii="Segoe UI" w:hAnsi="Segoe UI" w:cs="Segoe UI"/>
+          <w:sz w:val="24"/>
+          <w:szCs w:val="24"/>
+        </w:rPr>
+        <w:t xml:space="preserve"> ταξινόμησης</w:t>
+      </w:r>
+      <w:r>
+        <w:rPr>
+          <w:rFonts w:ascii="Segoe UI" w:hAnsi="Segoe UI" w:cs="Segoe UI"/>
+          <w:sz w:val="24"/>
+          <w:szCs w:val="24"/>
+        </w:rPr>
+        <w:t>.</w:t>
+      </w:r>
+      <w:r>
+        <w:rPr>
+          <w:rFonts w:ascii="Segoe UI" w:hAnsi="Segoe UI" w:cs="Segoe UI"/>
+          <w:sz w:val="24"/>
+          <w:szCs w:val="24"/>
+        </w:rPr>
+        <w:t xml:space="preserve"> Ένας ταξινομητής </w:t>
+      </w:r>
+      <w:r>
+        <w:rPr>
+          <w:rFonts w:ascii="Segoe UI" w:hAnsi="Segoe UI" w:cs="Segoe UI"/>
+          <w:sz w:val="24"/>
+          <w:szCs w:val="24"/>
+        </w:rPr>
+        <w:t>εκφράζεται μέσω μίας συνάρτησης πρόβλεψης, που περιγράφει όσο καλύτερα γίνεται το ζητούμενο, και μίας συνάρτησης κόστους</w:t>
+      </w:r>
+      <w:r>
+        <w:rPr>
+          <w:rFonts w:ascii="Segoe UI" w:hAnsi="Segoe UI" w:cs="Segoe UI"/>
+          <w:sz w:val="24"/>
+          <w:szCs w:val="24"/>
+        </w:rPr>
+        <w:t>/λάθους</w:t>
+      </w:r>
+      <w:r>
+        <w:rPr>
+          <w:rFonts w:ascii="Segoe UI" w:hAnsi="Segoe UI" w:cs="Segoe UI"/>
+          <w:sz w:val="24"/>
+          <w:szCs w:val="24"/>
+        </w:rPr>
+        <w:t xml:space="preserve">, που μας δίνει </w:t>
+      </w:r>
+      <w:r>
+        <w:rPr>
+          <w:rFonts w:ascii="Segoe UI" w:hAnsi="Segoe UI" w:cs="Segoe UI"/>
+          <w:sz w:val="24"/>
+          <w:szCs w:val="24"/>
+        </w:rPr>
+        <w:t>το</w:t>
+      </w:r>
+      <w:r>
+        <w:rPr>
+          <w:rFonts w:ascii="Segoe UI" w:hAnsi="Segoe UI" w:cs="Segoe UI"/>
+          <w:sz w:val="24"/>
+          <w:szCs w:val="24"/>
+        </w:rPr>
+        <w:t xml:space="preserve"> πόσο απέχει</w:t>
+      </w:r>
+      <w:r>
+        <w:rPr>
+          <w:rFonts w:ascii="Segoe UI" w:hAnsi="Segoe UI" w:cs="Segoe UI"/>
+          <w:sz w:val="24"/>
+          <w:szCs w:val="24"/>
+        </w:rPr>
+        <w:t xml:space="preserve"> η τιμή πρόβλεψης του ταξινομητή</w:t>
+      </w:r>
+      <w:r>
+        <w:rPr>
+          <w:rFonts w:ascii="Segoe UI" w:hAnsi="Segoe UI" w:cs="Segoe UI"/>
+          <w:sz w:val="24"/>
+          <w:szCs w:val="24"/>
+        </w:rPr>
+        <w:t xml:space="preserve"> από την </w:t>
+      </w:r>
+      <w:r>
+        <w:rPr>
+          <w:rFonts w:ascii="Segoe UI" w:hAnsi="Segoe UI" w:cs="Segoe UI"/>
+          <w:sz w:val="24"/>
+          <w:szCs w:val="24"/>
+        </w:rPr>
+        <w:t>πραγματική</w:t>
+      </w:r>
+      <w:r>
+        <w:rPr>
+          <w:rFonts w:ascii="Segoe UI" w:hAnsi="Segoe UI" w:cs="Segoe UI"/>
+          <w:sz w:val="24"/>
+          <w:szCs w:val="24"/>
+        </w:rPr>
+        <w:t xml:space="preserve"> τιμή</w:t>
+      </w:r>
+      <w:r>
+        <w:rPr>
+          <w:rFonts w:ascii="Segoe UI" w:hAnsi="Segoe UI" w:cs="Segoe UI"/>
+          <w:sz w:val="24"/>
+          <w:szCs w:val="24"/>
+        </w:rPr>
+        <w:t>.</w:t>
+      </w:r>
+      <w:r>
+        <w:rPr>
+          <w:rFonts w:ascii="Segoe UI" w:hAnsi="Segoe UI" w:cs="Segoe UI"/>
+          <w:sz w:val="24"/>
+          <w:szCs w:val="24"/>
+        </w:rPr>
+        <w:t xml:space="preserve"> Στόχος, λοιπόν, για κάθε ερώτημα είναι η δημιουργία ενός </w:t>
+      </w:r>
+      <w:r>
+        <w:rPr>
+          <w:rFonts w:ascii="Segoe UI" w:hAnsi="Segoe UI" w:cs="Segoe UI"/>
+          <w:sz w:val="24"/>
+          <w:szCs w:val="24"/>
+        </w:rPr>
+        <w:t>μοντέλου μηχανικής μάθησης που με τις κατάλληλες τιμές/βάρη στη συνάρτηση πρόβλεψης να ελαχιστοποιείτ</w:t>
+      </w:r>
+      <w:r>
+        <w:rPr>
+          <w:rFonts w:ascii="Segoe UI" w:hAnsi="Segoe UI" w:cs="Segoe UI"/>
+          <w:sz w:val="24"/>
+          <w:szCs w:val="24"/>
+        </w:rPr>
+        <w:t>αι το κόστος/λάθος</w:t>
+      </w:r>
+      <w:r>
+        <w:rPr>
+          <w:rFonts w:ascii="Segoe UI" w:hAnsi="Segoe UI" w:cs="Segoe UI"/>
+          <w:sz w:val="24"/>
+          <w:szCs w:val="24"/>
+        </w:rPr>
+        <w:t xml:space="preserve"> για ένα σετ δεδομένων.</w:t>
+      </w:r>
+      <w:r>
+        <w:rPr>
+          <w:rFonts w:ascii="Segoe UI" w:hAnsi="Segoe UI" w:cs="Segoe UI"/>
+          <w:sz w:val="24"/>
+          <w:szCs w:val="24"/>
+        </w:rPr>
+        <w:t xml:space="preserve"> </w:t>
+      </w:r>
+    </w:p>
+    <w:p>
+      <w:pPr>
+        <w:jc w:val="both"/>
+        <w:rPr>
+          <w:rFonts w:ascii="Segoe UI" w:hAnsi="Segoe UI" w:cs="Segoe UI"/>
+          <w:sz w:val="24"/>
+          <w:szCs w:val="24"/>
+        </w:rPr>
+      </w:pPr>
+    </w:p>
+    <w:p>
+      <w:pPr>
+        <w:jc w:val="both"/>
+        <w:rPr>
+          <w:rFonts w:ascii="Segoe UI" w:hAnsi="Segoe UI" w:cs="Segoe UI"/>
+          <w:sz w:val="24"/>
+          <w:szCs w:val="24"/>
+        </w:rPr>
+      </w:pPr>
+      <w:r>
+        <w:rPr>
+          <w:rFonts w:ascii="Segoe UI" w:hAnsi="Segoe UI" w:cs="Segoe UI"/>
+          <w:sz w:val="24"/>
+          <w:szCs w:val="24"/>
+        </w:rPr>
+        <w:t>Γενικές έννοιες</w:t>
+      </w:r>
+    </w:p>
+    <w:p>
+      <w:pPr>
+        <w:jc w:val="both"/>
+        <w:rPr>
+          <w:rFonts w:ascii="Segoe UI" w:hAnsi="Segoe UI" w:cs="Segoe UI"/>
+          <w:sz w:val="24"/>
+          <w:szCs w:val="24"/>
+        </w:rPr>
+      </w:pPr>
+      <w:r>
+        <w:rPr>
+          <w:rFonts w:ascii="Segoe UI" w:hAnsi="Segoe UI" w:cs="Segoe UI"/>
+          <w:sz w:val="24"/>
+          <w:szCs w:val="24"/>
+        </w:rPr>
+        <w:t>10-fold-cross-validation</w:t>
+      </w:r>
+    </w:p>
+    <w:p>
+      <w:pPr>
+        <w:jc w:val="both"/>
+        <w:rPr>
+          <w:rFonts w:ascii="Segoe UI" w:hAnsi="Segoe UI" w:cs="Segoe UI"/>
+          <w:sz w:val="24"/>
+          <w:szCs w:val="24"/>
+        </w:rPr>
+      </w:pPr>
+      <w:r>
+        <w:rPr>
+          <w:rFonts w:ascii="Segoe UI" w:hAnsi="Segoe UI" w:cs="Segoe UI"/>
+          <w:sz w:val="24"/>
+          <w:szCs w:val="24"/>
+        </w:rPr>
+        <w:t>Ρύθμιση βαρών</w:t>
+      </w:r>
+    </w:p>
+    <w:p>
+      <w:pPr>
+        <w:jc w:val="both"/>
+        <w:rPr>
+          <w:rFonts w:ascii="Segoe UI" w:hAnsi="Segoe UI" w:cs="Segoe UI"/>
+          <w:sz w:val="24"/>
+          <w:szCs w:val="24"/>
+        </w:rPr>
+      </w:pPr>
+      <w:r>
+        <w:rPr>
+          <w:rFonts w:ascii="Segoe UI" w:hAnsi="Segoe UI" w:cs="Segoe UI"/>
+          <w:sz w:val="24"/>
+          <w:szCs w:val="24"/>
+        </w:rPr>
+        <w:t>Δεδομένα</w:t>
+      </w:r>
+    </w:p>
+    <w:p>
+      <w:pPr>
+        <w:jc w:val="both"/>
+        <w:rPr>
+          <w:rFonts w:ascii="Segoe UI" w:hAnsi="Segoe UI" w:cs="Segoe UI"/>
+          <w:sz w:val="24"/>
+          <w:szCs w:val="24"/>
+        </w:rPr>
+      </w:pPr>
+    </w:p>
+    <w:p>
+      <w:pPr>
+        <w:jc w:val="both"/>
+        <w:rPr>
+          <w:rFonts w:ascii="Segoe UI" w:hAnsi="Segoe UI" w:cs="Segoe UI"/>
+          <w:sz w:val="24"/>
+          <w:szCs w:val="24"/>
+        </w:rPr>
+      </w:pPr>
+    </w:p>
+    <w:p>
+      <w:pPr>
+        <w:jc w:val="both"/>
+        <w:rPr>
+          <w:rFonts w:ascii="Segoe UI" w:hAnsi="Segoe UI" w:cs="Segoe UI"/>
+          <w:sz w:val="24"/>
+          <w:szCs w:val="24"/>
+        </w:rPr>
+      </w:pPr>
+    </w:p>
+    <w:p>
+      <w:pPr>
+        <w:jc w:val="both"/>
+        <w:rPr>
+          <w:rFonts w:ascii="Segoe UI" w:hAnsi="Segoe UI" w:cs="Segoe UI"/>
+          <w:sz w:val="24"/>
+          <w:szCs w:val="24"/>
+        </w:rPr>
+      </w:pPr>
+    </w:p>
+    <w:p>
+      <w:pPr>
+        <w:jc w:val="both"/>
+        <w:rPr>
+          <w:rFonts w:ascii="Segoe UI" w:hAnsi="Segoe UI" w:cs="Segoe UI"/>
+          <w:sz w:val="24"/>
+          <w:szCs w:val="24"/>
+        </w:rPr>
+      </w:pPr>
+    </w:p>
+    <w:p>
+      <w:pPr>
+        <w:pStyle w:val="Heading1"/>
+        <w:numPr>
+          <w:ilvl w:val="0"/>
+          <w:numId w:val="2"/>
+        </w:numPr>
+        <w:rPr>
+          <w:rFonts w:ascii="Segoe UI" w:hAnsi="Segoe UI" w:cs="Segoe UI"/>
+        </w:rPr>
+      </w:pPr>
+      <w:bookmarkStart w:id="1" w:name="_Toc82085669"/>
+      <w:r>
+        <w:rPr>
+          <w:rFonts w:ascii="Segoe UI" w:hAnsi="Segoe UI" w:cs="Segoe UI"/>
+        </w:rPr>
+        <w:lastRenderedPageBreak/>
+        <w:t>Ερώτημα</w:t>
+      </w:r>
+      <w:r>
+        <w:rPr>
+          <w:rFonts w:ascii="Segoe UI" w:hAnsi="Segoe UI" w:cs="Segoe UI"/>
+        </w:rPr>
+        <w:t xml:space="preserve"> </w:t>
+      </w:r>
+      <w:bookmarkEnd w:id="1"/>
+      <w:r>
+        <w:rPr>
+          <w:rFonts w:ascii="Segoe UI" w:hAnsi="Segoe UI" w:cs="Segoe UI"/>
           <w:lang w:val="en-US"/>
         </w:rPr>
-      </w:pPr>
-    </w:p>
-    <w:p>
-      <w:pPr>
-        <w:pStyle w:val="Heading1"/>
-        <w:rPr>
-          <w:rFonts w:ascii="Segoe UI" w:hAnsi="Segoe UI" w:cs="Segoe UI"/>
-          <w:lang w:val="en-US"/>
-        </w:rPr>
-      </w:pPr>
-      <w:bookmarkStart w:id="0" w:name="_Toc81673371"/>
-      <w:r>
-        <w:rPr>
-          <w:rFonts w:ascii="Segoe UI" w:hAnsi="Segoe UI" w:cs="Segoe UI"/>
-        </w:rPr>
-        <w:lastRenderedPageBreak/>
-        <w:t>Πρόλογος</w:t>
-      </w:r>
-      <w:bookmarkEnd w:id="0"/>
-    </w:p>
-    <w:p>
-      <w:pPr>
-        <w:pStyle w:val="Heading1"/>
-        <w:rPr>
-          <w:rFonts w:ascii="Segoe UI" w:hAnsi="Segoe UI" w:cs="Segoe UI"/>
-        </w:rPr>
-      </w:pPr>
-      <w:bookmarkStart w:id="1" w:name="_Toc81673372"/>
-      <w:r>
-        <w:rPr>
-          <w:rFonts w:ascii="Segoe UI" w:hAnsi="Segoe UI" w:cs="Segoe UI"/>
-        </w:rPr>
-        <w:t xml:space="preserve">Ερώτημα </w:t>
-      </w:r>
-      <w:proofErr w:type="spellStart"/>
-      <w:r>
-        <w:rPr>
-          <w:rFonts w:ascii="Segoe UI" w:hAnsi="Segoe UI" w:cs="Segoe UI"/>
-          <w:lang w:val="en-US"/>
-        </w:rPr>
         <w:t>i</w:t>
       </w:r>
-      <w:bookmarkEnd w:id="1"/>
-      <w:proofErr w:type="spellEnd"/>
       <w:r>
         <w:rPr>
           <w:rFonts w:ascii="Segoe UI" w:hAnsi="Segoe UI" w:cs="Segoe UI"/>
@@ -2283,16 +2704,279 @@
         <w:t xml:space="preserve"> </w:t>
       </w:r>
     </w:p>
+    <w:p/>
+    <w:p>
+      <w:pPr>
+        <w:jc w:val="both"/>
+        <w:rPr>
+          <w:rFonts w:ascii="Segoe UI" w:hAnsi="Segoe UI" w:cs="Segoe UI"/>
+          <w:sz w:val="24"/>
+          <w:szCs w:val="24"/>
+        </w:rPr>
+      </w:pPr>
+      <w:r>
+        <w:rPr>
+          <w:rFonts w:ascii="Segoe UI" w:hAnsi="Segoe UI" w:cs="Segoe UI"/>
+          <w:sz w:val="24"/>
+          <w:szCs w:val="24"/>
+        </w:rPr>
+        <w:t>Να υλοποιήσετε τον Αλγόριθμο Ελάχιστου Μέσου Τετραγωνικού Σφάλματος (</w:t>
+      </w:r>
+      <w:r>
+        <w:rPr>
+          <w:rFonts w:ascii="Segoe UI" w:hAnsi="Segoe UI" w:cs="Segoe UI"/>
+          <w:b/>
+          <w:bCs/>
+          <w:sz w:val="24"/>
+          <w:szCs w:val="24"/>
+        </w:rPr>
+        <w:t>Least Mean Squares</w:t>
+      </w:r>
+      <w:r>
+        <w:rPr>
+          <w:rFonts w:ascii="Segoe UI" w:hAnsi="Segoe UI" w:cs="Segoe UI"/>
+          <w:sz w:val="24"/>
+          <w:szCs w:val="24"/>
+        </w:rPr>
+        <w:t>), ώστε ο εκπαιδευμένος ταξινομητής να υλοποιεί την συνάρτηση διάκρισης της μορφής</w:t>
+      </w:r>
+      <w:r>
+        <w:rPr>
+          <w:rFonts w:ascii="Segoe UI" w:hAnsi="Segoe UI" w:cs="Segoe UI"/>
+          <w:b/>
+          <w:bCs/>
+          <w:sz w:val="24"/>
+          <w:szCs w:val="24"/>
+        </w:rPr>
+        <w:t xml:space="preserve"> </w:t>
+      </w:r>
+      <m:oMath>
+        <m:sSub>
+          <m:sSubPr>
+            <m:ctrlPr>
+              <w:rPr>
+                <w:rFonts w:ascii="Cambria Math" w:hAnsi="Cambria Math" w:cs="Segoe UI"/>
+                <w:b/>
+                <w:bCs/>
+                <w:i/>
+                <w:sz w:val="24"/>
+                <w:szCs w:val="24"/>
+              </w:rPr>
+            </m:ctrlPr>
+          </m:sSubPr>
+          <m:e>
+            <m:r>
+              <m:rPr>
+                <m:sty m:val="bi"/>
+              </m:rPr>
+              <w:rPr>
+                <w:rFonts w:ascii="Cambria Math" w:hAnsi="Cambria Math" w:cs="Segoe UI"/>
+                <w:sz w:val="24"/>
+                <w:szCs w:val="24"/>
+              </w:rPr>
+              <m:t>g</m:t>
+            </m:r>
+          </m:e>
+          <m:sub>
+            <m:r>
+              <m:rPr>
+                <m:sty m:val="bi"/>
+              </m:rPr>
+              <w:rPr>
+                <w:rFonts w:ascii="Cambria Math" w:hAnsi="Cambria Math" w:cs="Segoe UI"/>
+                <w:sz w:val="24"/>
+                <w:szCs w:val="24"/>
+              </w:rPr>
+              <m:t>k</m:t>
+            </m:r>
+          </m:sub>
+        </m:sSub>
+        <m:d>
+          <m:dPr>
+            <m:ctrlPr>
+              <w:rPr>
+                <w:rFonts w:ascii="Cambria Math" w:hAnsi="Cambria Math" w:cs="Segoe UI"/>
+                <w:b/>
+                <w:bCs/>
+                <w:i/>
+                <w:sz w:val="24"/>
+                <w:szCs w:val="24"/>
+              </w:rPr>
+            </m:ctrlPr>
+          </m:dPr>
+          <m:e>
+            <m:r>
+              <m:rPr>
+                <m:sty m:val="bi"/>
+              </m:rPr>
+              <w:rPr>
+                <w:rFonts w:ascii="Cambria Math" w:hAnsi="Cambria Math" w:cs="Segoe UI"/>
+                <w:sz w:val="24"/>
+                <w:szCs w:val="24"/>
+              </w:rPr>
+              <m:t xml:space="preserve"> </m:t>
+            </m:r>
+            <m:sSub>
+              <m:sSubPr>
+                <m:ctrlPr>
+                  <w:rPr>
+                    <w:rFonts w:ascii="Cambria Math" w:hAnsi="Cambria Math" w:cs="Segoe UI"/>
+                    <w:b/>
+                    <w:bCs/>
+                    <w:i/>
+                    <w:sz w:val="24"/>
+                    <w:szCs w:val="24"/>
+                  </w:rPr>
+                </m:ctrlPr>
+              </m:sSubPr>
+              <m:e>
+                <m:r>
+                  <m:rPr>
+                    <m:sty m:val="bi"/>
+                  </m:rPr>
+                  <w:rPr>
+                    <w:rFonts w:ascii="Cambria Math" w:hAnsi="Cambria Math" w:cs="Segoe UI"/>
+                    <w:sz w:val="24"/>
+                    <w:szCs w:val="24"/>
+                  </w:rPr>
+                  <m:t>ψ</m:t>
+                </m:r>
+              </m:e>
+              <m:sub>
+                <m:r>
+                  <m:rPr>
+                    <m:sty m:val="bi"/>
+                  </m:rPr>
+                  <w:rPr>
+                    <w:rFonts w:ascii="Cambria Math" w:hAnsi="Cambria Math" w:cs="Segoe UI"/>
+                    <w:sz w:val="24"/>
+                    <w:szCs w:val="24"/>
+                  </w:rPr>
+                  <m:t>κ</m:t>
+                </m:r>
+              </m:sub>
+            </m:sSub>
+            <m:r>
+              <m:rPr>
+                <m:sty m:val="bi"/>
+              </m:rPr>
+              <w:rPr>
+                <w:rFonts w:ascii="Cambria Math" w:hAnsi="Cambria Math" w:cs="Segoe UI"/>
+                <w:sz w:val="24"/>
+                <w:szCs w:val="24"/>
+              </w:rPr>
+              <m:t>(m)</m:t>
+            </m:r>
+          </m:e>
+        </m:d>
+        <m:r>
+          <m:rPr>
+            <m:sty m:val="bi"/>
+          </m:rPr>
+          <w:rPr>
+            <w:rFonts w:ascii="Cambria Math" w:hAnsi="Cambria Math" w:cs="Segoe UI"/>
+            <w:sz w:val="24"/>
+            <w:szCs w:val="24"/>
+          </w:rPr>
+          <m:t xml:space="preserve">: </m:t>
+        </m:r>
+        <m:r>
+          <m:rPr>
+            <m:sty m:val="b"/>
+          </m:rPr>
+          <w:rPr>
+            <w:rFonts w:ascii="Cambria Math" w:eastAsiaTheme="minorEastAsia" w:hAnsi="Cambria Math" w:cs="Segoe UI"/>
+            <w:sz w:val="24"/>
+            <w:szCs w:val="24"/>
+          </w:rPr>
+          <m:t xml:space="preserve"> </m:t>
+        </m:r>
+        <m:sSup>
+          <m:sSupPr>
+            <m:ctrlPr>
+              <w:rPr>
+                <w:rFonts w:ascii="Cambria Math" w:hAnsi="Cambria Math" w:cs="Segoe UI"/>
+                <w:b/>
+                <w:bCs/>
+                <w:i/>
+                <w:sz w:val="24"/>
+                <w:szCs w:val="24"/>
+              </w:rPr>
+            </m:ctrlPr>
+          </m:sSupPr>
+          <m:e>
+            <m:r>
+              <m:rPr>
+                <m:scr m:val="double-struck"/>
+                <m:sty m:val="bi"/>
+              </m:rPr>
+              <w:rPr>
+                <w:rFonts w:ascii="Cambria Math" w:hAnsi="Cambria Math" w:cs="Segoe UI"/>
+                <w:sz w:val="24"/>
+                <w:szCs w:val="24"/>
+              </w:rPr>
+              <m:t>R</m:t>
+            </m:r>
+          </m:e>
+          <m:sup>
+            <m:r>
+              <m:rPr>
+                <m:sty m:val="bi"/>
+              </m:rPr>
+              <w:rPr>
+                <w:rFonts w:ascii="Cambria Math" w:hAnsi="Cambria Math" w:cs="Segoe UI"/>
+                <w:sz w:val="24"/>
+                <w:szCs w:val="24"/>
+              </w:rPr>
+              <m:t>3</m:t>
+            </m:r>
+          </m:sup>
+        </m:sSup>
+        <m:r>
+          <m:rPr>
+            <m:sty m:val="bi"/>
+          </m:rPr>
+          <w:rPr>
+            <w:rFonts w:ascii="Cambria Math" w:hAnsi="Cambria Math" w:cs="Segoe UI"/>
+            <w:sz w:val="24"/>
+            <w:szCs w:val="24"/>
+          </w:rPr>
+          <m:t>→{H,D,A}</m:t>
+        </m:r>
+      </m:oMath>
+      <w:r>
+        <w:rPr>
+          <w:rFonts w:ascii="Segoe UI" w:eastAsiaTheme="minorEastAsia" w:hAnsi="Segoe UI" w:cs="Segoe UI"/>
+          <w:b/>
+          <w:bCs/>
+          <w:sz w:val="24"/>
+          <w:szCs w:val="24"/>
+        </w:rPr>
+        <w:t xml:space="preserve"> </w:t>
+      </w:r>
+      <w:r>
+        <w:rPr>
+          <w:rFonts w:ascii="Segoe UI" w:eastAsiaTheme="minorEastAsia" w:hAnsi="Segoe UI" w:cs="Segoe UI"/>
+          <w:sz w:val="24"/>
+          <w:szCs w:val="24"/>
+        </w:rPr>
+        <w:t>για κάθε στοιχηματική εταιρεία. Να αναγνωρίσετε την στοιχηματική εταιρεία τα προγνωστικά της οποίας οδηγούν σε μεγαλύτερη ακρίβεια ταξινόμησης.</w:t>
+      </w:r>
+    </w:p>
     <w:p>
       <w:pPr>
         <w:pStyle w:val="Heading2"/>
+        <w:numPr>
+          <w:ilvl w:val="1"/>
+          <w:numId w:val="2"/>
+        </w:numPr>
         <w:rPr>
           <w:rFonts w:ascii="Segoe UI" w:hAnsi="Segoe UI" w:cs="Segoe UI"/>
           <w:sz w:val="28"/>
           <w:szCs w:val="28"/>
         </w:rPr>
       </w:pPr>
-      <w:bookmarkStart w:id="2" w:name="_Toc81673373"/>
+      <w:bookmarkStart w:id="2" w:name="_Toc82085670"/>
       <w:r>
         <w:rPr>
           <w:rFonts w:ascii="Segoe UI" w:hAnsi="Segoe UI" w:cs="Segoe UI"/>
@@ -2304,15 +2988,787 @@
       <w:bookmarkEnd w:id="2"/>
     </w:p>
     <w:p>
+      <w:r>
+        <w:t>Για το ερώτημα αυτό, θέλουμε να κατασκευάσουμε ένα μοντέλο</w:t>
+      </w:r>
+      <w:r>
+        <w:t>/ταξινομητή</w:t>
+      </w:r>
+      <w:r>
+        <w:t xml:space="preserve"> που θα </w:t>
+      </w:r>
+      <w:r>
+        <w:rPr>
+          <w:highlight w:val="yellow"/>
+        </w:rPr>
+        <w:t>χωρίζει</w:t>
+      </w:r>
+      <w:r>
+        <w:t xml:space="preserve"> το σύνολο των αποδόσεων κάθε στοιχηματικής εταιρίας σε 3 υπερεπίπεδα («Νίκη Εντός», «Ισοπαλία», «Νίκη Εκτός»)</w:t>
+      </w:r>
+      <w:r>
+        <w:t>.</w:t>
+      </w:r>
+      <w:r>
+        <w:t xml:space="preserve"> </w:t>
+      </w:r>
+      <w:r>
+        <w:rPr>
+          <w:highlight w:val="yellow"/>
+        </w:rPr>
+        <w:t>Έπειτα, βάση των προβλέψεων του ταξινομητή</w:t>
+      </w:r>
+      <w:r>
+        <w:rPr>
+          <w:highlight w:val="yellow"/>
+        </w:rPr>
+        <w:t xml:space="preserve"> για κάθε στοιχηματική</w:t>
+      </w:r>
+      <w:r>
+        <w:t>.</w:t>
+      </w:r>
+      <w:r>
+        <w:t xml:space="preserve"> Η συνάρτηση πρόβλεψης</w:t>
+      </w:r>
+      <w:r>
+        <w:t xml:space="preserve"> </w:t>
+      </w:r>
+      <w:r>
+        <w:t>που θα χρησιμοποιηθεί για κάθε ένα υπερεπίπεδο ορίζεται ως:</w:t>
+      </w:r>
+    </w:p>
+    <w:p>
+      <w:r>
+        <w:t xml:space="preserve">y = </w:t>
+      </w:r>
+      <w:r>
+        <w:t>w0*x0+w1*x1+w2*x2+w3*x3</w:t>
+      </w:r>
+      <w:r>
+        <w:t xml:space="preserve">, </w:t>
+      </w:r>
+      <w:r>
+        <w:t xml:space="preserve">όπου </w:t>
+      </w:r>
+    </w:p>
+    <w:p>
+      <w:r>
+        <w:t>‘</w:t>
+      </w:r>
+      <w:r>
+        <w:rPr>
+          <w:lang w:val="en-US"/>
+        </w:rPr>
+        <w:t>w</w:t>
+      </w:r>
+      <w:r>
+        <w:rPr>
+          <w:rFonts w:cstheme="minorHAnsi"/>
+          <w:lang w:val="en-US"/>
+        </w:rPr>
+        <w:t>ᵢ</w:t>
+      </w:r>
+      <w:r>
+        <w:t>’:</w:t>
+      </w:r>
+      <w:r>
+        <w:t xml:space="preserve"> τα βάρη που πρέπει να υπολογιστούν για την ελαχιστοποίηση του </w:t>
+      </w:r>
+      <w:r>
+        <w:t>σφάλματος</w:t>
+      </w:r>
+      <w:r>
+        <w:t xml:space="preserve"> του ταξινομητή</w:t>
+      </w:r>
+    </w:p>
+    <w:p>
+      <w:r>
+        <w:t>‘</w:t>
+      </w:r>
+      <w:r>
+        <w:rPr>
+          <w:lang w:val="en-US"/>
+        </w:rPr>
+        <w:t>x</w:t>
+      </w:r>
+      <w:r>
+        <w:rPr>
+          <w:rFonts w:cstheme="minorHAnsi"/>
+          <w:lang w:val="en-US"/>
+        </w:rPr>
+        <w:t>ᵢ</w:t>
+      </w:r>
+      <w:r>
+        <w:t>’</w:t>
+      </w:r>
+      <w:r>
+        <w:t xml:space="preserve">: </w:t>
+      </w:r>
+      <w:r>
+        <w:t xml:space="preserve">οι αποδόσεις κάθε στοιχηματικής. Το </w:t>
+      </w:r>
+      <w:r>
+        <w:t>‘</w:t>
+      </w:r>
+      <w:r>
+        <w:rPr>
+          <w:lang w:val="en-US"/>
+        </w:rPr>
+        <w:t>x</w:t>
+      </w:r>
+      <w:r>
+        <w:t>0’</w:t>
+      </w:r>
+      <w:r>
+        <w:t>=1 αποτελεί ένα σταθερό όρο και χρησιμοποιείται για να</w:t>
+      </w:r>
+      <w:r>
+        <w:t xml:space="preserve"> συμπεριλαμβάνεται</w:t>
+      </w:r>
+      <w:r>
+        <w:t xml:space="preserve"> πάντα η τιμή </w:t>
+      </w:r>
+      <w:r>
+        <w:t>‘</w:t>
+      </w:r>
+      <w:r>
+        <w:rPr>
+          <w:highlight w:val="yellow"/>
+          <w:lang w:val="en-US"/>
+        </w:rPr>
+        <w:t>w</w:t>
+      </w:r>
+      <w:r>
+        <w:rPr>
+          <w:highlight w:val="yellow"/>
+        </w:rPr>
+        <w:t xml:space="preserve">0’ που αποτελεί το </w:t>
+      </w:r>
+      <w:r>
+        <w:rPr>
+          <w:highlight w:val="yellow"/>
+          <w:lang w:val="en-US"/>
+        </w:rPr>
+        <w:t>bi</w:t>
+      </w:r>
+      <w:r>
+        <w:rPr>
+          <w:highlight w:val="yellow"/>
+          <w:lang w:val="en-US"/>
+        </w:rPr>
+        <w:t>as</w:t>
+      </w:r>
+      <w:r>
+        <w:t xml:space="preserve"> του ταξινομητή.</w:t>
+      </w:r>
+      <w:r>
+        <w:t xml:space="preserve"> </w:t>
+      </w:r>
+      <w:r>
+        <w:t>Στο ‘</w:t>
+      </w:r>
+      <w:r>
+        <w:rPr>
+          <w:lang w:val="en-US"/>
+        </w:rPr>
+        <w:t>x</w:t>
+      </w:r>
+      <w:r>
+        <w:t>1</w:t>
+      </w:r>
+      <w:r>
+        <w:t>’</w:t>
+      </w:r>
+      <w:r>
+        <w:t xml:space="preserve"> </w:t>
+      </w:r>
+      <w:r>
+        <w:t>αποδίδεται η απόδοση για τη περίπτωση της «Νίκης Εντός», στο ‘</w:t>
+      </w:r>
+      <w:r>
+        <w:rPr>
+          <w:lang w:val="en-US"/>
+        </w:rPr>
+        <w:t>x</w:t>
+      </w:r>
+      <w:r>
+        <w:t>2</w:t>
+      </w:r>
+      <w:r>
+        <w:t>’</w:t>
+      </w:r>
+      <w:r>
+        <w:t xml:space="preserve"> </w:t>
+      </w:r>
+      <w:r>
+        <w:t>για τη περίπτωση της «Ισοπαλίας» και στο ‘</w:t>
+      </w:r>
+      <w:r>
+        <w:rPr>
+          <w:lang w:val="en-US"/>
+        </w:rPr>
+        <w:t>x</w:t>
+      </w:r>
+      <w:r>
+        <w:t>3</w:t>
+      </w:r>
+      <w:r>
+        <w:t>’</w:t>
+      </w:r>
+      <w:r>
+        <w:t xml:space="preserve"> </w:t>
+      </w:r>
+      <w:r>
+        <w:t xml:space="preserve">για τη περίπτωση </w:t>
+      </w:r>
+      <w:r>
+        <w:t>της «Νίκης Εκτός».</w:t>
+      </w:r>
+    </w:p>
+    <w:p>
+      <w:r>
+        <w:t>Επομένως, γ</w:t>
+      </w:r>
+      <w:r>
+        <w:t>ια κάθε υπερεπίπεδο</w:t>
+      </w:r>
+      <w:r>
+        <w:t xml:space="preserve"> </w:t>
+      </w:r>
+      <w:r>
+        <w:t>θα πρέπει να υπολογισθεί το διάνυσμα βαρών που ελαχιστοποιεί το σφάλμα του ταξινομητή</w:t>
+      </w:r>
+      <w:r>
+        <w:t xml:space="preserve">. Συγκεκριμένα στο «Ερώτημα </w:t>
+      </w:r>
+      <w:r>
+        <w:rPr>
+          <w:lang w:val="en-US"/>
+        </w:rPr>
+        <w:t>i</w:t>
+      </w:r>
+      <w:r>
+        <w:t>» θέλουμε να ελαχιστοποιήσουμε το μέσο τετραγωνικό σφάλμα</w:t>
+      </w:r>
+      <w:r>
+        <w:t xml:space="preserve"> ανάμεσα στην επιθυμητή και τη πραγματική έξοδο του ταξινομητή</w:t>
+      </w:r>
+      <w:r>
+        <w:t>.</w:t>
+      </w:r>
+      <w:r>
+        <w:t xml:space="preserve"> Άρα η συνάρτηση κόστους ορίζεται ως:</w:t>
+      </w:r>
+    </w:p>
+    <w:p>
+      <w:r>
+        <w:t>J</w:t>
+      </w:r>
+      <w:r>
+        <w:t xml:space="preserve"> = </w:t>
+      </w:r>
+      <w:r>
+        <w:t>Ε</w:t>
+      </w:r>
+      <w:r>
+        <w:t xml:space="preserve"> </w:t>
+      </w:r>
+      <w:r>
+        <w:t>[(</w:t>
+      </w:r>
+      <w:r>
+        <w:rPr>
+          <w:lang w:val="en-US"/>
+        </w:rPr>
+        <w:t>d</w:t>
+      </w:r>
+      <w:r>
+        <w:t>(</w:t>
+      </w:r>
+      <w:r>
+        <w:t>x</w:t>
+      </w:r>
+      <w:r>
+        <w:t>ᵢ</w:t>
+      </w:r>
+      <w:r>
+        <w:t>)</w:t>
+      </w:r>
+      <w:r>
+        <w:t xml:space="preserve"> – </w:t>
+      </w:r>
+      <w:r>
+        <w:t>y</w:t>
+      </w:r>
+      <w:r>
+        <w:t>(</w:t>
+      </w:r>
+      <w:r>
+        <w:t>x</w:t>
+      </w:r>
+      <w:r>
+        <w:t>ᵢ</w:t>
+      </w:r>
+      <w:r>
+        <w:t>)) ^2]</w:t>
+      </w:r>
+      <w:r>
+        <w:t xml:space="preserve">, όπου </w:t>
+      </w:r>
+    </w:p>
+    <w:p>
+      <w:r>
+        <w:t>‘</w:t>
+      </w:r>
+      <w:r>
+        <w:rPr>
+          <w:lang w:val="en-US"/>
+        </w:rPr>
+        <w:t>d</w:t>
+      </w:r>
+      <w:r>
+        <w:t>(</w:t>
+      </w:r>
+      <w:r>
+        <w:t>x</w:t>
+      </w:r>
+      <w:r>
+        <w:t>ᵢ</w:t>
+      </w:r>
+      <w:r>
+        <w:t>)</w:t>
+      </w:r>
+      <w:r>
+        <w:t>’:</w:t>
+      </w:r>
+      <w:r>
+        <w:t xml:space="preserve"> η επιθυμητή έξοδος του ταξινομητή</w:t>
+      </w:r>
+      <w:r>
+        <w:t xml:space="preserve">, </w:t>
+      </w:r>
+      <w:r>
+        <w:t>δηλαδή το πραγματικό αποτέλεσμα του αγώνα</w:t>
+      </w:r>
+      <w:r>
+        <w:t xml:space="preserve"> </w:t>
+      </w:r>
+      <w:r>
+        <w:rPr>
+          <w:lang w:val="en-US"/>
+        </w:rPr>
+        <w:t>i</w:t>
+      </w:r>
+      <w:r>
+        <w:t>.</w:t>
+      </w:r>
+    </w:p>
+    <w:p>
+      <w:r>
+        <w:t>‘</w:t>
+      </w:r>
+      <w:r>
+        <w:t>y</w:t>
+      </w:r>
+      <w:r>
+        <w:t>(</w:t>
+      </w:r>
+      <w:r>
+        <w:t>xᵢ</w:t>
+      </w:r>
+      <w:r>
+        <w:t>)</w:t>
+      </w:r>
+      <w:r>
+        <w:t>’</w:t>
+      </w:r>
+      <w:r>
+        <w:t xml:space="preserve">: </w:t>
+      </w:r>
+      <w:r>
+        <w:t>η πραγματική έξοδος του ταξινομητή</w:t>
+      </w:r>
+      <w:r>
+        <w:t xml:space="preserve">, δηλαδή η πρόβλεψη του ταξινομητή για τον αγώνα </w:t>
+      </w:r>
+      <w:r>
+        <w:rPr>
+          <w:lang w:val="en-US"/>
+        </w:rPr>
+        <w:t>i</w:t>
+      </w:r>
+      <w:r>
+        <w:t xml:space="preserve">. </w:t>
+      </w:r>
+    </w:p>
+    <w:p>
+      <w:r>
+        <w:t>ΣΧΕΔΙΟ</w:t>
+      </w:r>
+    </w:p>
+    <w:p>
+      <w:pPr>
+        <w:rPr>
+          <w:rFonts w:ascii="Segoe UI" w:hAnsi="Segoe UI" w:cs="Segoe UI"/>
+          <w:sz w:val="24"/>
+          <w:szCs w:val="24"/>
+        </w:rPr>
+      </w:pPr>
+      <w:r>
+        <w:rPr>
+          <w:rFonts w:ascii="Segoe UI" w:hAnsi="Segoe UI" w:cs="Segoe UI"/>
+          <w:sz w:val="24"/>
+          <w:szCs w:val="24"/>
+        </w:rPr>
+        <w:t>Όπως αναφέρθηκε και νωρίτερα, ο τρόπος με τον οποίο θα υπολογίσουμε τα</w:t>
+      </w:r>
+      <w:r>
+        <w:rPr>
+          <w:rFonts w:ascii="Segoe UI" w:hAnsi="Segoe UI" w:cs="Segoe UI"/>
+          <w:sz w:val="24"/>
+          <w:szCs w:val="24"/>
+        </w:rPr>
+        <w:t xml:space="preserve"> </w:t>
+      </w:r>
+      <w:r>
+        <w:rPr>
+          <w:rFonts w:ascii="Segoe UI" w:hAnsi="Segoe UI" w:cs="Segoe UI"/>
+          <w:sz w:val="24"/>
+          <w:szCs w:val="24"/>
+        </w:rPr>
+        <w:t>βέλτιστα βάρη για την συνάρτηση h ειναι μέσω της ελαχιστοποίησης της</w:t>
+      </w:r>
+    </w:p>
+    <w:p>
+      <w:pPr>
+        <w:autoSpaceDE w:val="0"/>
+        <w:autoSpaceDN w:val="0"/>
+        <w:adjustRightInd w:val="0"/>
+        <w:spacing w:after="0" w:line="240" w:lineRule="auto"/>
+        <w:rPr>
+          <w:rFonts w:ascii="Segoe UI" w:hAnsi="Segoe UI" w:cs="Segoe UI"/>
+          <w:sz w:val="24"/>
+          <w:szCs w:val="24"/>
+        </w:rPr>
+      </w:pPr>
+      <w:r>
+        <w:rPr>
+          <w:rFonts w:ascii="Segoe UI" w:hAnsi="Segoe UI" w:cs="Segoe UI"/>
+          <w:sz w:val="24"/>
+          <w:szCs w:val="24"/>
+        </w:rPr>
+        <w:t>συνάρτησης κόστους. Πολλές φορές όμως η ελαχιστοποίηση αυτή δεν είναι</w:t>
+      </w:r>
+    </w:p>
+    <w:p>
+      <w:pPr>
+        <w:autoSpaceDE w:val="0"/>
+        <w:autoSpaceDN w:val="0"/>
+        <w:adjustRightInd w:val="0"/>
+        <w:spacing w:after="0" w:line="240" w:lineRule="auto"/>
+        <w:rPr>
+          <w:rFonts w:ascii="Segoe UI" w:hAnsi="Segoe UI" w:cs="Segoe UI"/>
+          <w:sz w:val="24"/>
+          <w:szCs w:val="24"/>
+        </w:rPr>
+      </w:pPr>
+      <w:r>
+        <w:rPr>
+          <w:rFonts w:ascii="Segoe UI" w:hAnsi="Segoe UI" w:cs="Segoe UI"/>
+          <w:sz w:val="24"/>
+          <w:szCs w:val="24"/>
+        </w:rPr>
+        <w:t>τόσο εύκολη. Μια πολύ συχνή τακτική σύγκλισης προς την ελάχιστη τιμή</w:t>
+      </w:r>
+    </w:p>
+    <w:p>
+      <w:pPr>
+        <w:autoSpaceDE w:val="0"/>
+        <w:autoSpaceDN w:val="0"/>
+        <w:adjustRightInd w:val="0"/>
+        <w:spacing w:after="0" w:line="240" w:lineRule="auto"/>
+        <w:rPr>
+          <w:rFonts w:ascii="Segoe UI" w:hAnsi="Segoe UI" w:cs="Segoe UI"/>
+          <w:sz w:val="24"/>
+          <w:szCs w:val="24"/>
+        </w:rPr>
+      </w:pPr>
+      <w:r>
+        <w:rPr>
+          <w:rFonts w:ascii="Segoe UI" w:hAnsi="Segoe UI" w:cs="Segoe UI"/>
+          <w:sz w:val="24"/>
+          <w:szCs w:val="24"/>
+        </w:rPr>
+        <w:t>της συνάρτησης κόστους είναι με την χρήση του αλγορίθμου Gradient</w:t>
+      </w:r>
+    </w:p>
+    <w:p>
+      <w:pPr>
+        <w:autoSpaceDE w:val="0"/>
+        <w:autoSpaceDN w:val="0"/>
+        <w:adjustRightInd w:val="0"/>
+        <w:spacing w:after="0" w:line="240" w:lineRule="auto"/>
+        <w:rPr>
+          <w:rFonts w:ascii="Segoe UI" w:hAnsi="Segoe UI" w:cs="Segoe UI"/>
+          <w:sz w:val="24"/>
+          <w:szCs w:val="24"/>
+        </w:rPr>
+      </w:pPr>
+      <w:r>
+        <w:rPr>
+          <w:rFonts w:ascii="Segoe UI" w:hAnsi="Segoe UI" w:cs="Segoe UI"/>
+          <w:sz w:val="24"/>
+          <w:szCs w:val="24"/>
+        </w:rPr>
+        <w:t>Descent. O συγκεκριμένος αλγόριθμος προσπαθεί να βρεί τα βάρη της h</w:t>
+      </w:r>
+    </w:p>
+    <w:p>
+      <w:pPr>
+        <w:autoSpaceDE w:val="0"/>
+        <w:autoSpaceDN w:val="0"/>
+        <w:adjustRightInd w:val="0"/>
+        <w:spacing w:after="0" w:line="240" w:lineRule="auto"/>
+        <w:rPr>
+          <w:rFonts w:ascii="Segoe UI" w:hAnsi="Segoe UI" w:cs="Segoe UI"/>
+          <w:sz w:val="24"/>
+          <w:szCs w:val="24"/>
+        </w:rPr>
+      </w:pPr>
+      <w:r>
+        <w:rPr>
+          <w:rFonts w:ascii="Segoe UI" w:hAnsi="Segoe UI" w:cs="Segoe UI"/>
+          <w:sz w:val="24"/>
+          <w:szCs w:val="24"/>
+        </w:rPr>
+        <w:t>κατα τα οποία η παράγωγος της συνάρτησης κόστους συγκλίνει προς το</w:t>
+      </w:r>
+    </w:p>
+    <w:p>
+      <w:pPr>
+        <w:autoSpaceDE w:val="0"/>
+        <w:autoSpaceDN w:val="0"/>
+        <w:adjustRightInd w:val="0"/>
+        <w:spacing w:after="0" w:line="240" w:lineRule="auto"/>
+        <w:rPr>
+          <w:rFonts w:ascii="Segoe UI" w:hAnsi="Segoe UI" w:cs="Segoe UI"/>
+          <w:sz w:val="24"/>
+          <w:szCs w:val="24"/>
+        </w:rPr>
+      </w:pPr>
+      <w:r>
+        <w:rPr>
+          <w:rFonts w:ascii="Segoe UI" w:hAnsi="Segoe UI" w:cs="Segoe UI"/>
+          <w:sz w:val="24"/>
+          <w:szCs w:val="24"/>
+        </w:rPr>
+        <w:t>μηδέν. Ωστόσο στην περίπτωση μας η χρήση του παραπάνω αλγορίθμου δεν</w:t>
+      </w:r>
+    </w:p>
+    <w:p>
+      <w:pPr>
+        <w:autoSpaceDE w:val="0"/>
+        <w:autoSpaceDN w:val="0"/>
+        <w:adjustRightInd w:val="0"/>
+        <w:spacing w:after="0" w:line="240" w:lineRule="auto"/>
+        <w:rPr>
+          <w:rFonts w:ascii="Segoe UI" w:hAnsi="Segoe UI" w:cs="Segoe UI"/>
+          <w:sz w:val="24"/>
+          <w:szCs w:val="24"/>
+        </w:rPr>
+      </w:pPr>
+      <w:r>
+        <w:rPr>
+          <w:rFonts w:ascii="Segoe UI" w:hAnsi="Segoe UI" w:cs="Segoe UI"/>
+          <w:sz w:val="24"/>
+          <w:szCs w:val="24"/>
+        </w:rPr>
+        <w:t>είναι απαραίτητη. Παρατηρόντας την συνάρτηση κόστους μας βλέπουμε πως</w:t>
+      </w:r>
+    </w:p>
+    <w:p>
+      <w:pPr>
+        <w:autoSpaceDE w:val="0"/>
+        <w:autoSpaceDN w:val="0"/>
+        <w:adjustRightInd w:val="0"/>
+        <w:spacing w:after="0" w:line="240" w:lineRule="auto"/>
+        <w:rPr>
+          <w:rFonts w:ascii="Segoe UI" w:hAnsi="Segoe UI" w:cs="Segoe UI"/>
+          <w:sz w:val="24"/>
+          <w:szCs w:val="24"/>
+        </w:rPr>
+      </w:pPr>
+      <w:r>
+        <w:rPr>
+          <w:rFonts w:ascii="Segoe UI" w:hAnsi="Segoe UI" w:cs="Segoe UI"/>
+          <w:sz w:val="24"/>
+          <w:szCs w:val="24"/>
+        </w:rPr>
+        <w:lastRenderedPageBreak/>
+        <w:t>αποτελείται απο μια τετραγωνική συνάρτηση. Γραφικά αυτό σημαίνει πως</w:t>
+      </w:r>
+    </w:p>
+    <w:p>
+      <w:pPr>
+        <w:autoSpaceDE w:val="0"/>
+        <w:autoSpaceDN w:val="0"/>
+        <w:adjustRightInd w:val="0"/>
+        <w:spacing w:after="0" w:line="240" w:lineRule="auto"/>
+        <w:rPr>
+          <w:rFonts w:ascii="Segoe UI" w:hAnsi="Segoe UI" w:cs="Segoe UI"/>
+          <w:sz w:val="24"/>
+          <w:szCs w:val="24"/>
+        </w:rPr>
+      </w:pPr>
+      <w:r>
+        <w:rPr>
+          <w:rFonts w:ascii="Segoe UI" w:hAnsi="Segoe UI" w:cs="Segoe UI"/>
+          <w:sz w:val="24"/>
+          <w:szCs w:val="24"/>
+        </w:rPr>
+        <w:t>είναι μια παραβολή. Όπως γνωρίζουμε μια παραβολίκη συνάρτηση είναι</w:t>
+      </w:r>
+    </w:p>
+    <w:p>
+      <w:pPr>
+        <w:autoSpaceDE w:val="0"/>
+        <w:autoSpaceDN w:val="0"/>
+        <w:adjustRightInd w:val="0"/>
+        <w:spacing w:after="0" w:line="240" w:lineRule="auto"/>
+        <w:rPr>
+          <w:rFonts w:ascii="Segoe UI" w:hAnsi="Segoe UI" w:cs="Segoe UI"/>
+          <w:sz w:val="24"/>
+          <w:szCs w:val="24"/>
+        </w:rPr>
+      </w:pPr>
+      <w:r>
+        <w:rPr>
+          <w:rFonts w:ascii="Segoe UI" w:hAnsi="Segoe UI" w:cs="Segoe UI"/>
+          <w:sz w:val="24"/>
+          <w:szCs w:val="24"/>
+        </w:rPr>
+        <w:t>κυρτή και έχει μονάχα ενα ολικό ελάχιστο. Αυτο μας δίνει την δυνατότητα να</w:t>
+      </w:r>
+    </w:p>
+    <w:p>
+      <w:pPr>
+        <w:autoSpaceDE w:val="0"/>
+        <w:autoSpaceDN w:val="0"/>
+        <w:adjustRightInd w:val="0"/>
+        <w:spacing w:after="0" w:line="240" w:lineRule="auto"/>
+        <w:rPr>
+          <w:rFonts w:ascii="Segoe UI" w:hAnsi="Segoe UI" w:cs="Segoe UI"/>
+          <w:sz w:val="24"/>
+          <w:szCs w:val="24"/>
+        </w:rPr>
+      </w:pPr>
+      <w:r>
+        <w:rPr>
+          <w:rFonts w:ascii="Segoe UI" w:hAnsi="Segoe UI" w:cs="Segoe UI"/>
+          <w:sz w:val="24"/>
+          <w:szCs w:val="24"/>
+        </w:rPr>
+        <w:t>λύσουμε αναλυτικά το σύστημα όλων των εξίσωσεων για κάθε set τιμών i .</w:t>
+      </w:r>
+    </w:p>
+    <w:p>
+      <w:pPr>
+        <w:autoSpaceDE w:val="0"/>
+        <w:autoSpaceDN w:val="0"/>
+        <w:adjustRightInd w:val="0"/>
+        <w:spacing w:after="0" w:line="240" w:lineRule="auto"/>
+        <w:rPr>
+          <w:rFonts w:ascii="Segoe UI" w:hAnsi="Segoe UI" w:cs="Segoe UI"/>
+          <w:sz w:val="24"/>
+          <w:szCs w:val="24"/>
+        </w:rPr>
+      </w:pPr>
+      <w:r>
+        <w:rPr>
+          <w:rFonts w:ascii="Segoe UI" w:hAnsi="Segoe UI" w:cs="Segoe UI"/>
+          <w:sz w:val="24"/>
+          <w:szCs w:val="24"/>
+        </w:rPr>
+        <w:t>Προφανώς τα βάρη που θα πάρουμε σαν λύση του συστήματος αποτελούν</w:t>
+      </w:r>
+    </w:p>
+    <w:p>
+      <w:pPr>
+        <w:autoSpaceDE w:val="0"/>
+        <w:autoSpaceDN w:val="0"/>
+        <w:adjustRightInd w:val="0"/>
+        <w:spacing w:after="0" w:line="240" w:lineRule="auto"/>
+        <w:rPr>
+          <w:rFonts w:ascii="Segoe UI" w:hAnsi="Segoe UI" w:cs="Segoe UI"/>
+          <w:sz w:val="24"/>
+          <w:szCs w:val="24"/>
+        </w:rPr>
+      </w:pPr>
+      <w:r>
+        <w:rPr>
+          <w:rFonts w:ascii="Segoe UI" w:hAnsi="Segoe UI" w:cs="Segoe UI"/>
+          <w:sz w:val="24"/>
+          <w:szCs w:val="24"/>
+        </w:rPr>
+        <w:t>και τα βέλτιστα. Επειδή το σύστημα το οποίο απαιτείται να λυθεί</w:t>
+      </w:r>
+    </w:p>
+    <w:p>
+      <w:pPr>
+        <w:autoSpaceDE w:val="0"/>
+        <w:autoSpaceDN w:val="0"/>
+        <w:adjustRightInd w:val="0"/>
+        <w:spacing w:after="0" w:line="240" w:lineRule="auto"/>
+        <w:rPr>
+          <w:rFonts w:ascii="Segoe UI" w:hAnsi="Segoe UI" w:cs="Segoe UI"/>
+          <w:sz w:val="24"/>
+          <w:szCs w:val="24"/>
+        </w:rPr>
+      </w:pPr>
+      <w:r>
+        <w:rPr>
+          <w:rFonts w:ascii="Segoe UI" w:hAnsi="Segoe UI" w:cs="Segoe UI"/>
+          <w:sz w:val="24"/>
+          <w:szCs w:val="24"/>
+        </w:rPr>
+        <w:t>περιλαμβάνει πολλές εξισώσεις θα χρησιμοποίησουμε πίνακες και</w:t>
+      </w:r>
+    </w:p>
+    <w:p>
+      <w:pPr>
+        <w:autoSpaceDE w:val="0"/>
+        <w:autoSpaceDN w:val="0"/>
+        <w:adjustRightInd w:val="0"/>
+        <w:spacing w:after="0" w:line="240" w:lineRule="auto"/>
+        <w:rPr>
+          <w:rFonts w:ascii="Segoe UI" w:hAnsi="Segoe UI" w:cs="Segoe UI"/>
+          <w:sz w:val="24"/>
+          <w:szCs w:val="24"/>
+        </w:rPr>
+      </w:pPr>
+      <w:r>
+        <w:rPr>
+          <w:rFonts w:ascii="Segoe UI" w:hAnsi="Segoe UI" w:cs="Segoe UI"/>
+          <w:sz w:val="24"/>
+          <w:szCs w:val="24"/>
+        </w:rPr>
+        <w:t>διανύσματα για να βρόυμε το βέλτιστο δίανυσμα βαρών.</w:t>
+      </w:r>
+    </w:p>
+    <w:p>
       <w:pPr>
         <w:pStyle w:val="Heading2"/>
+        <w:numPr>
+          <w:ilvl w:val="1"/>
+          <w:numId w:val="2"/>
+        </w:numPr>
         <w:rPr>
           <w:rFonts w:ascii="Segoe UI" w:hAnsi="Segoe UI" w:cs="Segoe UI"/>
           <w:sz w:val="28"/>
           <w:szCs w:val="28"/>
         </w:rPr>
       </w:pPr>
-      <w:bookmarkStart w:id="3" w:name="_Toc81673374"/>
+      <w:bookmarkStart w:id="3" w:name="_Toc82085671"/>
       <w:r>
         <w:rPr>
           <w:rFonts w:ascii="Segoe UI" w:hAnsi="Segoe UI" w:cs="Segoe UI"/>
@@ -2326,13 +3782,17 @@
     <w:p>
       <w:pPr>
         <w:pStyle w:val="Heading2"/>
+        <w:numPr>
+          <w:ilvl w:val="1"/>
+          <w:numId w:val="2"/>
+        </w:numPr>
         <w:rPr>
           <w:rFonts w:ascii="Segoe UI" w:hAnsi="Segoe UI" w:cs="Segoe UI"/>
           <w:sz w:val="28"/>
           <w:szCs w:val="28"/>
         </w:rPr>
       </w:pPr>
-      <w:bookmarkStart w:id="4" w:name="_Toc81673375"/>
+      <w:bookmarkStart w:id="4" w:name="_Toc82085672"/>
       <w:r>
         <w:rPr>
           <w:rFonts w:ascii="Segoe UI" w:hAnsi="Segoe UI" w:cs="Segoe UI"/>
@@ -2350,7 +3810,7 @@
           <w:rFonts w:ascii="Segoe UI" w:hAnsi="Segoe UI" w:cs="Segoe UI"/>
         </w:rPr>
       </w:pPr>
-      <w:bookmarkStart w:id="5" w:name="_Toc81673376"/>
+      <w:bookmarkStart w:id="5" w:name="_Toc82085673"/>
       <w:r>
         <w:rPr>
           <w:rFonts w:ascii="Segoe UI" w:hAnsi="Segoe UI" w:cs="Segoe UI"/>
@@ -2375,7 +3835,7 @@
           <w:szCs w:val="28"/>
         </w:rPr>
       </w:pPr>
-      <w:bookmarkStart w:id="6" w:name="_Toc81673377"/>
+      <w:bookmarkStart w:id="6" w:name="_Toc82085674"/>
       <w:r>
         <w:rPr>
           <w:rFonts w:ascii="Segoe UI" w:hAnsi="Segoe UI" w:cs="Segoe UI"/>
@@ -2395,7 +3855,7 @@
           <w:szCs w:val="28"/>
         </w:rPr>
       </w:pPr>
-      <w:bookmarkStart w:id="7" w:name="_Toc81673378"/>
+      <w:bookmarkStart w:id="7" w:name="_Toc82085675"/>
       <w:r>
         <w:rPr>
           <w:rFonts w:ascii="Segoe UI" w:hAnsi="Segoe UI" w:cs="Segoe UI"/>
@@ -2415,7 +3875,7 @@
           <w:szCs w:val="28"/>
         </w:rPr>
       </w:pPr>
-      <w:bookmarkStart w:id="8" w:name="_Toc81673379"/>
+      <w:bookmarkStart w:id="8" w:name="_Toc82085676"/>
       <w:r>
         <w:rPr>
           <w:rFonts w:ascii="Segoe UI" w:hAnsi="Segoe UI" w:cs="Segoe UI"/>
@@ -2436,7 +3896,7 @@
           <w:szCs w:val="28"/>
         </w:rPr>
       </w:pPr>
-      <w:bookmarkStart w:id="9" w:name="_Toc81673380"/>
+      <w:bookmarkStart w:id="9" w:name="_Toc82085677"/>
       <w:r>
         <w:rPr>
           <w:rFonts w:ascii="Segoe UI" w:hAnsi="Segoe UI" w:cs="Segoe UI"/>
@@ -2452,25 +3912,7 @@
           <w:szCs w:val="32"/>
           <w:lang w:val="en-US"/>
         </w:rPr>
-        <w:t>i</w:t>
-      </w:r>
-      <w:r>
-        <w:rPr>
-          <w:rFonts w:ascii="Segoe UI" w:hAnsi="Segoe UI" w:cs="Segoe UI"/>
-          <w:sz w:val="32"/>
-          <w:szCs w:val="32"/>
-          <w:lang w:val="en-US"/>
-        </w:rPr>
-        <w:t>i</w:t>
-      </w:r>
-      <w:r>
-        <w:rPr>
-          <w:rFonts w:ascii="Segoe UI" w:hAnsi="Segoe UI" w:cs="Segoe UI"/>
-          <w:sz w:val="32"/>
-          <w:szCs w:val="32"/>
-          <w:lang w:val="en-US"/>
-        </w:rPr>
-        <w:t>i</w:t>
+        <w:t>iii</w:t>
       </w:r>
       <w:bookmarkEnd w:id="9"/>
       <w:r>
@@ -2491,7 +3933,7 @@
           <w:szCs w:val="28"/>
         </w:rPr>
       </w:pPr>
-      <w:bookmarkStart w:id="10" w:name="_Toc81673381"/>
+      <w:bookmarkStart w:id="10" w:name="_Toc82085678"/>
       <w:r>
         <w:rPr>
           <w:rFonts w:ascii="Segoe UI" w:hAnsi="Segoe UI" w:cs="Segoe UI"/>
@@ -2511,7 +3953,7 @@
           <w:szCs w:val="28"/>
         </w:rPr>
       </w:pPr>
-      <w:bookmarkStart w:id="11" w:name="_Toc81673382"/>
+      <w:bookmarkStart w:id="11" w:name="_Toc82085679"/>
       <w:r>
         <w:rPr>
           <w:rFonts w:ascii="Segoe UI" w:hAnsi="Segoe UI" w:cs="Segoe UI"/>
@@ -2531,7 +3973,7 @@
           <w:szCs w:val="28"/>
         </w:rPr>
       </w:pPr>
-      <w:bookmarkStart w:id="12" w:name="_Toc81673383"/>
+      <w:bookmarkStart w:id="12" w:name="_Toc82085680"/>
       <w:r>
         <w:rPr>
           <w:rFonts w:ascii="Segoe UI" w:hAnsi="Segoe UI" w:cs="Segoe UI"/>
@@ -2553,7 +3995,7 @@
     <w:p/>
     <w:p/>
     <w:sectPr>
-      <w:footerReference w:type="default" r:id="rId8"/>
+      <w:footerReference w:type="default" r:id="rId9"/>
       <w:pgSz w:w="12240" w:h="15840"/>
       <w:pgMar w:top="1440" w:right="1440" w:bottom="1440" w:left="1440" w:header="708" w:footer="708" w:gutter="0"/>
       <w:cols w:space="708"/>
@@ -2664,6 +4106,340 @@
     </w:p>
   </w:footnote>
 </w:footnotes>
+</file>
+
+<file path=word/numbering.xml><?xml version="1.0" encoding="utf-8"?>
+<w:numbering xmlns:wpc="http://schemas.microsoft.com/office/word/2010/wordprocessingCanvas" xmlns:cx="http://schemas.microsoft.com/office/drawing/2014/chartex" xmlns:cx1="http://schemas.microsoft.com/office/drawing/2015/9/8/chartex" xmlns:cx2="http://schemas.microsoft.com/office/drawing/2015/10/21/chartex" xmlns:cx3="http://schemas.microsoft.com/office/drawing/2016/5/9/chartex" xmlns:cx4="http://schemas.microsoft.com/office/drawing/2016/5/10/chartex" xmlns:cx5="http://schemas.microsoft.com/office/drawing/2016/5/11/chartex" xmlns:cx6="http://schemas.microsoft.com/office/drawing/2016/5/12/chartex" xmlns:cx7="http://schemas.microsoft.com/office/drawing/2016/5/13/chartex" xmlns:cx8="http://schemas.microsoft.com/office/drawing/2016/5/14/chartex" xmlns:mc="http://schemas.openxmlformats.org/markup-compatibility/2006" xmlns:aink="http://schemas.microsoft.com/office/drawing/2016/ink" xmlns:am3d="http://schemas.microsoft.com/office/drawing/2017/model3d" xmlns:o="urn:schemas-microsoft-com:office:office" xmlns:r="http://schemas.openxmlformats.org/officeDocument/2006/relationships" xmlns:m="http://schemas.openxmlformats.org/officeDocument/2006/math" xmlns:v="urn:schemas-microsoft-com:vml" xmlns:wp14="http://schemas.microsoft.com/office/word/2010/wordprocessingDrawing" xmlns:wp="http://schemas.openxmlformats.org/drawingml/2006/wordprocessingDrawing" xmlns:w10="urn:schemas-microsoft-com:office:word" xmlns:w="http://schemas.openxmlformats.org/wordprocessingml/2006/main" xmlns:w14="http://schemas.microsoft.com/office/word/2010/wordml" xmlns:w15="http://schemas.microsoft.com/office/word/2012/wordml" xmlns:w16cex="http://schemas.microsoft.com/office/word/2018/wordml/cex" xmlns:w16cid="http://schemas.microsoft.com/office/word/2016/wordml/cid" xmlns:w16="http://schemas.microsoft.com/office/word/2018/wordml" xmlns:w16sdtdh="http://schemas.microsoft.com/office/word/2020/wordml/sdtdatahash" xmlns:w16se="http://schemas.microsoft.com/office/word/2015/wordml/symex" xmlns:wpg="http://schemas.microsoft.com/office/word/2010/wordprocessingGroup" xmlns:wpi="http://schemas.microsoft.com/office/word/2010/wordprocessingInk" xmlns:wne="http://schemas.microsoft.com/office/word/2006/wordml" xmlns:wps="http://schemas.microsoft.com/office/word/2010/wordprocessingShape" mc:Ignorable="w14 w15 w16se w16cid w16 w16cex w16sdtdh wp14">
+  <w:abstractNum w:abstractNumId="0" w15:restartNumberingAfterBreak="0">
+    <w:nsid w:val="35C163C5"/>
+    <w:multiLevelType w:val="hybridMultilevel"/>
+    <w:tmpl w:val="58B825F2"/>
+    <w:lvl w:ilvl="0" w:tplc="08090013">
+      <w:start w:val="1"/>
+      <w:numFmt w:val="upperRoman"/>
+      <w:lvlText w:val="%1."/>
+      <w:lvlJc w:val="right"/>
+      <w:pPr>
+        <w:ind w:left="720" w:hanging="360"/>
+      </w:pPr>
+    </w:lvl>
+    <w:lvl w:ilvl="1" w:tplc="08090019" w:tentative="1">
+      <w:start w:val="1"/>
+      <w:numFmt w:val="lowerLetter"/>
+      <w:lvlText w:val="%2."/>
+      <w:lvlJc w:val="left"/>
+      <w:pPr>
+        <w:ind w:left="1440" w:hanging="360"/>
+      </w:pPr>
+    </w:lvl>
+    <w:lvl w:ilvl="2" w:tplc="0809001B" w:tentative="1">
+      <w:start w:val="1"/>
+      <w:numFmt w:val="lowerRoman"/>
+      <w:lvlText w:val="%3."/>
+      <w:lvlJc w:val="right"/>
+      <w:pPr>
+        <w:ind w:left="2160" w:hanging="180"/>
+      </w:pPr>
+    </w:lvl>
+    <w:lvl w:ilvl="3" w:tplc="0809000F" w:tentative="1">
+      <w:start w:val="1"/>
+      <w:numFmt w:val="decimal"/>
+      <w:lvlText w:val="%4."/>
+      <w:lvlJc w:val="left"/>
+      <w:pPr>
+        <w:ind w:left="2880" w:hanging="360"/>
+      </w:pPr>
+    </w:lvl>
+    <w:lvl w:ilvl="4" w:tplc="08090019" w:tentative="1">
+      <w:start w:val="1"/>
+      <w:numFmt w:val="lowerLetter"/>
+      <w:lvlText w:val="%5."/>
+      <w:lvlJc w:val="left"/>
+      <w:pPr>
+        <w:ind w:left="3600" w:hanging="360"/>
+      </w:pPr>
+    </w:lvl>
+    <w:lvl w:ilvl="5" w:tplc="0809001B" w:tentative="1">
+      <w:start w:val="1"/>
+      <w:numFmt w:val="lowerRoman"/>
+      <w:lvlText w:val="%6."/>
+      <w:lvlJc w:val="right"/>
+      <w:pPr>
+        <w:ind w:left="4320" w:hanging="180"/>
+      </w:pPr>
+    </w:lvl>
+    <w:lvl w:ilvl="6" w:tplc="0809000F" w:tentative="1">
+      <w:start w:val="1"/>
+      <w:numFmt w:val="decimal"/>
+      <w:lvlText w:val="%7."/>
+      <w:lvlJc w:val="left"/>
+      <w:pPr>
+        <w:ind w:left="5040" w:hanging="360"/>
+      </w:pPr>
+    </w:lvl>
+    <w:lvl w:ilvl="7" w:tplc="08090019" w:tentative="1">
+      <w:start w:val="1"/>
+      <w:numFmt w:val="lowerLetter"/>
+      <w:lvlText w:val="%8."/>
+      <w:lvlJc w:val="left"/>
+      <w:pPr>
+        <w:ind w:left="5760" w:hanging="360"/>
+      </w:pPr>
+    </w:lvl>
+    <w:lvl w:ilvl="8" w:tplc="0809001B" w:tentative="1">
+      <w:start w:val="1"/>
+      <w:numFmt w:val="lowerRoman"/>
+      <w:lvlText w:val="%9."/>
+      <w:lvlJc w:val="right"/>
+      <w:pPr>
+        <w:ind w:left="6480" w:hanging="180"/>
+      </w:pPr>
+    </w:lvl>
+  </w:abstractNum>
+  <w:abstractNum w:abstractNumId="1" w15:restartNumberingAfterBreak="0">
+    <w:nsid w:val="3B29462B"/>
+    <w:multiLevelType w:val="multilevel"/>
+    <w:tmpl w:val="CFEE5C28"/>
+    <w:lvl w:ilvl="0">
+      <w:start w:val="1"/>
+      <w:numFmt w:val="decimal"/>
+      <w:lvlText w:val="%1."/>
+      <w:lvlJc w:val="left"/>
+      <w:pPr>
+        <w:ind w:left="360" w:hanging="360"/>
+      </w:pPr>
+      <w:rPr>
+        <w:rFonts w:hint="default"/>
+      </w:rPr>
+    </w:lvl>
+    <w:lvl w:ilvl="1">
+      <w:start w:val="1"/>
+      <w:numFmt w:val="decimal"/>
+      <w:isLgl/>
+      <w:lvlText w:val="%1.%2."/>
+      <w:lvlJc w:val="left"/>
+      <w:pPr>
+        <w:ind w:left="720" w:hanging="720"/>
+      </w:pPr>
+      <w:rPr>
+        <w:rFonts w:hint="default"/>
+      </w:rPr>
+    </w:lvl>
+    <w:lvl w:ilvl="2">
+      <w:start w:val="1"/>
+      <w:numFmt w:val="decimal"/>
+      <w:isLgl/>
+      <w:lvlText w:val="%1.%2.%3."/>
+      <w:lvlJc w:val="left"/>
+      <w:pPr>
+        <w:ind w:left="720" w:hanging="720"/>
+      </w:pPr>
+      <w:rPr>
+        <w:rFonts w:hint="default"/>
+      </w:rPr>
+    </w:lvl>
+    <w:lvl w:ilvl="3">
+      <w:start w:val="1"/>
+      <w:numFmt w:val="decimal"/>
+      <w:isLgl/>
+      <w:lvlText w:val="%1.%2.%3.%4."/>
+      <w:lvlJc w:val="left"/>
+      <w:pPr>
+        <w:ind w:left="1080" w:hanging="1080"/>
+      </w:pPr>
+      <w:rPr>
+        <w:rFonts w:hint="default"/>
+      </w:rPr>
+    </w:lvl>
+    <w:lvl w:ilvl="4">
+      <w:start w:val="1"/>
+      <w:numFmt w:val="decimal"/>
+      <w:isLgl/>
+      <w:lvlText w:val="%1.%2.%3.%4.%5."/>
+      <w:lvlJc w:val="left"/>
+      <w:pPr>
+        <w:ind w:left="1440" w:hanging="1440"/>
+      </w:pPr>
+      <w:rPr>
+        <w:rFonts w:hint="default"/>
+      </w:rPr>
+    </w:lvl>
+    <w:lvl w:ilvl="5">
+      <w:start w:val="1"/>
+      <w:numFmt w:val="decimal"/>
+      <w:isLgl/>
+      <w:lvlText w:val="%1.%2.%3.%4.%5.%6."/>
+      <w:lvlJc w:val="left"/>
+      <w:pPr>
+        <w:ind w:left="1440" w:hanging="1440"/>
+      </w:pPr>
+      <w:rPr>
+        <w:rFonts w:hint="default"/>
+      </w:rPr>
+    </w:lvl>
+    <w:lvl w:ilvl="6">
+      <w:start w:val="1"/>
+      <w:numFmt w:val="decimal"/>
+      <w:isLgl/>
+      <w:lvlText w:val="%1.%2.%3.%4.%5.%6.%7."/>
+      <w:lvlJc w:val="left"/>
+      <w:pPr>
+        <w:ind w:left="1800" w:hanging="1800"/>
+      </w:pPr>
+      <w:rPr>
+        <w:rFonts w:hint="default"/>
+      </w:rPr>
+    </w:lvl>
+    <w:lvl w:ilvl="7">
+      <w:start w:val="1"/>
+      <w:numFmt w:val="decimal"/>
+      <w:isLgl/>
+      <w:lvlText w:val="%1.%2.%3.%4.%5.%6.%7.%8."/>
+      <w:lvlJc w:val="left"/>
+      <w:pPr>
+        <w:ind w:left="2160" w:hanging="2160"/>
+      </w:pPr>
+      <w:rPr>
+        <w:rFonts w:hint="default"/>
+      </w:rPr>
+    </w:lvl>
+    <w:lvl w:ilvl="8">
+      <w:start w:val="1"/>
+      <w:numFmt w:val="decimal"/>
+      <w:isLgl/>
+      <w:lvlText w:val="%1.%2.%3.%4.%5.%6.%7.%8.%9."/>
+      <w:lvlJc w:val="left"/>
+      <w:pPr>
+        <w:ind w:left="2160" w:hanging="2160"/>
+      </w:pPr>
+      <w:rPr>
+        <w:rFonts w:hint="default"/>
+      </w:rPr>
+    </w:lvl>
+  </w:abstractNum>
+  <w:abstractNum w:abstractNumId="2" w15:restartNumberingAfterBreak="0">
+    <w:nsid w:val="4B3E4631"/>
+    <w:multiLevelType w:val="multilevel"/>
+    <w:tmpl w:val="1CF8973E"/>
+    <w:lvl w:ilvl="0">
+      <w:start w:val="1"/>
+      <w:numFmt w:val="decimal"/>
+      <w:lvlText w:val="%1"/>
+      <w:lvlJc w:val="left"/>
+      <w:pPr>
+        <w:ind w:left="360" w:hanging="360"/>
+      </w:pPr>
+      <w:rPr>
+        <w:rFonts w:hint="default"/>
+      </w:rPr>
+    </w:lvl>
+    <w:lvl w:ilvl="1">
+      <w:start w:val="1"/>
+      <w:numFmt w:val="decimal"/>
+      <w:lvlText w:val="%1.%2"/>
+      <w:lvlJc w:val="left"/>
+      <w:pPr>
+        <w:ind w:left="1440" w:hanging="720"/>
+      </w:pPr>
+      <w:rPr>
+        <w:rFonts w:hint="default"/>
+      </w:rPr>
+    </w:lvl>
+    <w:lvl w:ilvl="2">
+      <w:start w:val="1"/>
+      <w:numFmt w:val="decimal"/>
+      <w:lvlText w:val="%1.%2.%3"/>
+      <w:lvlJc w:val="left"/>
+      <w:pPr>
+        <w:ind w:left="2160" w:hanging="720"/>
+      </w:pPr>
+      <w:rPr>
+        <w:rFonts w:hint="default"/>
+      </w:rPr>
+    </w:lvl>
+    <w:lvl w:ilvl="3">
+      <w:start w:val="1"/>
+      <w:numFmt w:val="decimal"/>
+      <w:lvlText w:val="%1.%2.%3.%4"/>
+      <w:lvlJc w:val="left"/>
+      <w:pPr>
+        <w:ind w:left="3240" w:hanging="1080"/>
+      </w:pPr>
+      <w:rPr>
+        <w:rFonts w:hint="default"/>
+      </w:rPr>
+    </w:lvl>
+    <w:lvl w:ilvl="4">
+      <w:start w:val="1"/>
+      <w:numFmt w:val="decimal"/>
+      <w:lvlText w:val="%1.%2.%3.%4.%5"/>
+      <w:lvlJc w:val="left"/>
+      <w:pPr>
+        <w:ind w:left="3960" w:hanging="1080"/>
+      </w:pPr>
+      <w:rPr>
+        <w:rFonts w:hint="default"/>
+      </w:rPr>
+    </w:lvl>
+    <w:lvl w:ilvl="5">
+      <w:start w:val="1"/>
+      <w:numFmt w:val="decimal"/>
+      <w:lvlText w:val="%1.%2.%3.%4.%5.%6"/>
+      <w:lvlJc w:val="left"/>
+      <w:pPr>
+        <w:ind w:left="5040" w:hanging="1440"/>
+      </w:pPr>
+      <w:rPr>
+        <w:rFonts w:hint="default"/>
+      </w:rPr>
+    </w:lvl>
+    <w:lvl w:ilvl="6">
+      <w:start w:val="1"/>
+      <w:numFmt w:val="decimal"/>
+      <w:lvlText w:val="%1.%2.%3.%4.%5.%6.%7"/>
+      <w:lvlJc w:val="left"/>
+      <w:pPr>
+        <w:ind w:left="6120" w:hanging="1800"/>
+      </w:pPr>
+      <w:rPr>
+        <w:rFonts w:hint="default"/>
+      </w:rPr>
+    </w:lvl>
+    <w:lvl w:ilvl="7">
+      <w:start w:val="1"/>
+      <w:numFmt w:val="decimal"/>
+      <w:lvlText w:val="%1.%2.%3.%4.%5.%6.%7.%8"/>
+      <w:lvlJc w:val="left"/>
+      <w:pPr>
+        <w:ind w:left="6840" w:hanging="1800"/>
+      </w:pPr>
+      <w:rPr>
+        <w:rFonts w:hint="default"/>
+      </w:rPr>
+    </w:lvl>
+    <w:lvl w:ilvl="8">
+      <w:start w:val="1"/>
+      <w:numFmt w:val="decimal"/>
+      <w:lvlText w:val="%1.%2.%3.%4.%5.%6.%7.%8.%9"/>
+      <w:lvlJc w:val="left"/>
+      <w:pPr>
+        <w:ind w:left="7920" w:hanging="2160"/>
+      </w:pPr>
+      <w:rPr>
+        <w:rFonts w:hint="default"/>
+      </w:rPr>
+    </w:lvl>
+  </w:abstractNum>
+  <w:num w:numId="1">
+    <w:abstractNumId w:val="0"/>
+  </w:num>
+  <w:num w:numId="2">
+    <w:abstractNumId w:val="1"/>
+  </w:num>
+  <w:num w:numId="3">
+    <w:abstractNumId w:val="2"/>
+  </w:num>
+</w:numbering>
 </file>
 
 <file path=word/styles.xml><?xml version="1.0" encoding="utf-8"?>
@@ -3275,6 +5051,78 @@
       </w:tblBorders>
     </w:tblPr>
   </w:style>
+  <w:style w:type="paragraph" w:styleId="HTMLPreformatted">
+    <w:name w:val="HTML Preformatted"/>
+    <w:basedOn w:val="Normal"/>
+    <w:link w:val="HTMLPreformattedChar"/>
+    <w:uiPriority w:val="99"/>
+    <w:semiHidden/>
+    <w:unhideWhenUsed/>
+    <w:rsid w:val="00697C73"/>
+    <w:pPr>
+      <w:tabs>
+        <w:tab w:val="left" w:pos="916"/>
+        <w:tab w:val="left" w:pos="1832"/>
+        <w:tab w:val="left" w:pos="2748"/>
+        <w:tab w:val="left" w:pos="3664"/>
+        <w:tab w:val="left" w:pos="4580"/>
+        <w:tab w:val="left" w:pos="5496"/>
+        <w:tab w:val="left" w:pos="6412"/>
+        <w:tab w:val="left" w:pos="7328"/>
+        <w:tab w:val="left" w:pos="8244"/>
+        <w:tab w:val="left" w:pos="9160"/>
+        <w:tab w:val="left" w:pos="10076"/>
+        <w:tab w:val="left" w:pos="10992"/>
+        <w:tab w:val="left" w:pos="11908"/>
+        <w:tab w:val="left" w:pos="12824"/>
+        <w:tab w:val="left" w:pos="13740"/>
+        <w:tab w:val="left" w:pos="14656"/>
+      </w:tabs>
+      <w:spacing w:after="0" w:line="240" w:lineRule="auto"/>
+    </w:pPr>
+    <w:rPr>
+      <w:rFonts w:ascii="Courier New" w:eastAsia="Times New Roman" w:hAnsi="Courier New" w:cs="Courier New"/>
+      <w:sz w:val="20"/>
+      <w:szCs w:val="20"/>
+      <w:lang w:eastAsia="el-GR"/>
+    </w:rPr>
+  </w:style>
+  <w:style w:type="character" w:customStyle="1" w:styleId="HTMLPreformattedChar">
+    <w:name w:val="HTML Preformatted Char"/>
+    <w:basedOn w:val="DefaultParagraphFont"/>
+    <w:link w:val="HTMLPreformatted"/>
+    <w:uiPriority w:val="99"/>
+    <w:semiHidden/>
+    <w:rsid w:val="00697C73"/>
+    <w:rPr>
+      <w:rFonts w:ascii="Courier New" w:eastAsia="Times New Roman" w:hAnsi="Courier New" w:cs="Courier New"/>
+      <w:sz w:val="20"/>
+      <w:szCs w:val="20"/>
+      <w:lang w:eastAsia="el-GR"/>
+    </w:rPr>
+  </w:style>
+  <w:style w:type="character" w:customStyle="1" w:styleId="y2iqfc">
+    <w:name w:val="y2iqfc"/>
+    <w:basedOn w:val="DefaultParagraphFont"/>
+    <w:rsid w:val="00697C73"/>
+  </w:style>
+  <w:style w:type="paragraph" w:styleId="ListParagraph">
+    <w:name w:val="List Paragraph"/>
+    <w:basedOn w:val="Normal"/>
+    <w:uiPriority w:val="34"/>
+    <w:qFormat/>
+    <w:rsid w:val="005700DC"/>
+    <w:pPr>
+      <w:spacing w:after="0" w:line="240" w:lineRule="auto"/>
+      <w:ind w:left="720"/>
+      <w:contextualSpacing/>
+    </w:pPr>
+    <w:rPr>
+      <w:sz w:val="24"/>
+      <w:szCs w:val="24"/>
+      <w:lang w:val="en-US"/>
+    </w:rPr>
+  </w:style>
 </w:styles>
 </file>
 

</xml_diff>